<commit_message>
Actualizacion de DRS Y C.U
Actualizacion de DRS Y C.U
</commit_message>
<xml_diff>
--- a/Documentacion1/09_Especificacion_de_casos_de_Uso/Especificación_de_Casos_de_Uso_V4.docx
+++ b/Documentacion1/09_Especificacion_de_casos_de_Uso/Especificación_de_Casos_de_Uso_V4.docx
@@ -1,6 +1,6 @@
 
 <file path=word/document.xml><?xml version="1.0" encoding="utf-8"?>
-<w:document xmlns:wpc="http://schemas.microsoft.com/office/word/2010/wordprocessingCanvas" xmlns:cx="http://schemas.microsoft.com/office/drawing/2014/chartex" xmlns:cx1="http://schemas.microsoft.com/office/drawing/2015/9/8/chartex" xmlns:cx2="http://schemas.microsoft.com/office/drawing/2015/10/21/chartex" xmlns:cx3="http://schemas.microsoft.com/office/drawing/2016/5/9/chartex" xmlns:cx4="http://schemas.microsoft.com/office/drawing/2016/5/10/chartex" xmlns:cx5="http://schemas.microsoft.com/office/drawing/2016/5/11/chartex" xmlns:cx6="http://schemas.microsoft.com/office/drawing/2016/5/12/chartex" xmlns:cx7="http://schemas.microsoft.com/office/drawing/2016/5/13/chartex" xmlns:cx8="http://schemas.microsoft.com/office/drawing/2016/5/14/chartex" xmlns:mc="http://schemas.openxmlformats.org/markup-compatibility/2006" xmlns:aink="http://schemas.microsoft.com/office/drawing/2016/ink" xmlns:am3d="http://schemas.microsoft.com/office/drawing/2017/model3d" xmlns:o="urn:schemas-microsoft-com:office:office" xmlns:r="http://schemas.openxmlformats.org/officeDocument/2006/relationships" xmlns:m="http://schemas.openxmlformats.org/officeDocument/2006/math" xmlns:v="urn:schemas-microsoft-com:vml" xmlns:wp14="http://schemas.microsoft.com/office/word/2010/wordprocessingDrawing" xmlns:wp="http://schemas.openxmlformats.org/drawingml/2006/wordprocessingDrawing" xmlns:w10="urn:schemas-microsoft-com:office:word" xmlns:w="http://schemas.openxmlformats.org/wordprocessingml/2006/main" xmlns:w14="http://schemas.microsoft.com/office/word/2010/wordml" xmlns:w15="http://schemas.microsoft.com/office/word/2012/wordml" xmlns:w16cex="http://schemas.microsoft.com/office/word/2018/wordml/cex" xmlns:w16cid="http://schemas.microsoft.com/office/word/2016/wordml/cid" xmlns:w16="http://schemas.microsoft.com/office/word/2018/wordml" xmlns:w16sdtdh="http://schemas.microsoft.com/office/word/2020/wordml/sdtdatahash" xmlns:w16se="http://schemas.microsoft.com/office/word/2015/wordml/symex" xmlns:wpg="http://schemas.microsoft.com/office/word/2010/wordprocessingGroup" xmlns:wpi="http://schemas.microsoft.com/office/word/2010/wordprocessingInk" xmlns:wne="http://schemas.microsoft.com/office/word/2006/wordml" xmlns:wps="http://schemas.microsoft.com/office/word/2010/wordprocessingShape" mc:Ignorable="w14 w15 w16se w16cid w16 w16cex w16sdtdh wp14">
+<w:document xmlns:wpc="http://schemas.microsoft.com/office/word/2010/wordprocessingCanvas" xmlns:cx="http://schemas.microsoft.com/office/drawing/2014/chartex" xmlns:cx1="http://schemas.microsoft.com/office/drawing/2015/9/8/chartex" xmlns:cx2="http://schemas.microsoft.com/office/drawing/2015/10/21/chartex" xmlns:cx3="http://schemas.microsoft.com/office/drawing/2016/5/9/chartex" xmlns:cx4="http://schemas.microsoft.com/office/drawing/2016/5/10/chartex" xmlns:cx5="http://schemas.microsoft.com/office/drawing/2016/5/11/chartex" xmlns:cx6="http://schemas.microsoft.com/office/drawing/2016/5/12/chartex" xmlns:cx7="http://schemas.microsoft.com/office/drawing/2016/5/13/chartex" xmlns:cx8="http://schemas.microsoft.com/office/drawing/2016/5/14/chartex" xmlns:mc="http://schemas.openxmlformats.org/markup-compatibility/2006" xmlns:aink="http://schemas.microsoft.com/office/drawing/2016/ink" xmlns:am3d="http://schemas.microsoft.com/office/drawing/2017/model3d" xmlns:o="urn:schemas-microsoft-com:office:office" xmlns:oel="http://schemas.microsoft.com/office/2019/extlst" xmlns:r="http://schemas.openxmlformats.org/officeDocument/2006/relationships" xmlns:m="http://schemas.openxmlformats.org/officeDocument/2006/math" xmlns:v="urn:schemas-microsoft-com:vml" xmlns:wp14="http://schemas.microsoft.com/office/word/2010/wordprocessingDrawing" xmlns:wp="http://schemas.openxmlformats.org/drawingml/2006/wordprocessingDrawing" xmlns:w10="urn:schemas-microsoft-com:office:word" xmlns:w="http://schemas.openxmlformats.org/wordprocessingml/2006/main" xmlns:w14="http://schemas.microsoft.com/office/word/2010/wordml" xmlns:w15="http://schemas.microsoft.com/office/word/2012/wordml" xmlns:w16cex="http://schemas.microsoft.com/office/word/2018/wordml/cex" xmlns:w16cid="http://schemas.microsoft.com/office/word/2016/wordml/cid" xmlns:w16="http://schemas.microsoft.com/office/word/2018/wordml" xmlns:w16du="http://schemas.microsoft.com/office/word/2023/wordml/word16du" xmlns:w16sdtdh="http://schemas.microsoft.com/office/word/2020/wordml/sdtdatahash" xmlns:w16se="http://schemas.microsoft.com/office/word/2015/wordml/symex" xmlns:wpg="http://schemas.microsoft.com/office/word/2010/wordprocessingGroup" xmlns:wpi="http://schemas.microsoft.com/office/word/2010/wordprocessingInk" xmlns:wne="http://schemas.microsoft.com/office/word/2006/wordml" xmlns:wps="http://schemas.microsoft.com/office/word/2010/wordprocessingShape" mc:Ignorable="w14 w15 w16se w16cid w16 w16cex w16sdtdh w16du wp14">
   <w:body>
     <w:p>
       <w:pPr>
@@ -147,23 +147,67 @@
           <w:sz w:val="36"/>
           <w:szCs w:val="36"/>
         </w:rPr>
-        <w:t>Versión 1.0</w:t>
-      </w:r>
-    </w:p>
-    <w:p>
-      <w:pPr>
-        <w:jc w:val="center"/>
+        <w:t xml:space="preserve">Versión </w:t>
+      </w:r>
+      <w:r>
         <w:rPr>
           <w:sz w:val="36"/>
           <w:szCs w:val="36"/>
         </w:rPr>
-      </w:pPr>
+        <w:t>4</w:t>
+      </w:r>
       <w:r>
         <w:rPr>
           <w:sz w:val="36"/>
           <w:szCs w:val="36"/>
         </w:rPr>
-        <w:t>01 de Julio del 2024</w:t>
+        <w:t>.0</w:t>
+      </w:r>
+    </w:p>
+    <w:p>
+      <w:pPr>
+        <w:jc w:val="center"/>
+        <w:rPr>
+          <w:sz w:val="36"/>
+          <w:szCs w:val="36"/>
+        </w:rPr>
+      </w:pPr>
+      <w:r>
+        <w:rPr>
+          <w:sz w:val="36"/>
+          <w:szCs w:val="36"/>
+        </w:rPr>
+        <w:t>04</w:t>
+      </w:r>
+      <w:r>
+        <w:rPr>
+          <w:sz w:val="36"/>
+          <w:szCs w:val="36"/>
+        </w:rPr>
+        <w:t xml:space="preserve"> de</w:t>
+      </w:r>
+      <w:r>
+        <w:rPr>
+          <w:sz w:val="36"/>
+          <w:szCs w:val="36"/>
+        </w:rPr>
+        <w:t xml:space="preserve"> </w:t>
+      </w:r>
+      <w:proofErr w:type="gramStart"/>
+      <w:r>
+        <w:rPr>
+          <w:sz w:val="36"/>
+          <w:szCs w:val="36"/>
+        </w:rPr>
+        <w:t>Agosto</w:t>
+      </w:r>
+      <w:proofErr w:type="gramEnd"/>
+      <w:r>
+        <w:rPr>
+          <w:sz w:val="36"/>
+          <w:szCs w:val="36"/>
+        </w:rPr>
+        <w:t xml:space="preserve"> del 2024</w:t>
       </w:r>
     </w:p>
     <w:p>
@@ -498,7 +542,7 @@
               <w:jc w:val="center"/>
             </w:pPr>
             <w:r>
-              <w:t>0</w:t>
+              <w:t>1</w:t>
             </w:r>
           </w:p>
         </w:tc>
@@ -559,6 +603,9 @@
             <w:pPr>
               <w:jc w:val="center"/>
             </w:pPr>
+            <w:r>
+              <w:t>2</w:t>
+            </w:r>
           </w:p>
         </w:tc>
         <w:tc>
@@ -566,6 +613,11 @@
             <w:tcW w:w="1305" w:type="dxa"/>
           </w:tcPr>
           <w:p/>
+          <w:p>
+            <w:r>
+              <w:t>04/07/2024</w:t>
+            </w:r>
+          </w:p>
         </w:tc>
         <w:tc>
           <w:tcPr>
@@ -575,6 +627,12 @@
             <w:pPr>
               <w:jc w:val="center"/>
             </w:pPr>
+            <w:r>
+              <w:t>Corrección en los Casos de Uso</w:t>
+            </w:r>
+            <w:r>
+              <w:t>.</w:t>
+            </w:r>
           </w:p>
         </w:tc>
         <w:tc>
@@ -585,6 +643,17 @@
             <w:pPr>
               <w:jc w:val="center"/>
             </w:pPr>
+            <w:r>
+              <w:t xml:space="preserve">John Limones, Jonathan García, Fernando </w:t>
+            </w:r>
+            <w:proofErr w:type="spellStart"/>
+            <w:r>
+              <w:t>Tipan</w:t>
+            </w:r>
+            <w:proofErr w:type="spellEnd"/>
+            <w:r>
+              <w:t>.</w:t>
+            </w:r>
           </w:p>
         </w:tc>
       </w:tr>
@@ -600,13 +669,23 @@
             <w:pPr>
               <w:jc w:val="center"/>
             </w:pPr>
+            <w:r>
+              <w:t>3</w:t>
+            </w:r>
           </w:p>
         </w:tc>
         <w:tc>
           <w:tcPr>
             <w:tcW w:w="1305" w:type="dxa"/>
           </w:tcPr>
-          <w:p/>
+          <w:p>
+            <w:r>
+              <w:t>23</w:t>
+            </w:r>
+            <w:r>
+              <w:t>/07/2024</w:t>
+            </w:r>
+          </w:p>
         </w:tc>
         <w:tc>
           <w:tcPr>
@@ -616,6 +695,12 @@
             <w:pPr>
               <w:jc w:val="center"/>
             </w:pPr>
+            <w:r>
+              <w:t>Corrección en el flujo normal de los casos de Uso</w:t>
+            </w:r>
+            <w:r>
+              <w:t>.</w:t>
+            </w:r>
           </w:p>
         </w:tc>
         <w:tc>
@@ -626,6 +711,88 @@
             <w:pPr>
               <w:jc w:val="center"/>
             </w:pPr>
+            <w:r>
+              <w:t xml:space="preserve">John Limones, Jonathan García, Fernando </w:t>
+            </w:r>
+            <w:proofErr w:type="spellStart"/>
+            <w:r>
+              <w:t>Tipan</w:t>
+            </w:r>
+            <w:proofErr w:type="spellEnd"/>
+            <w:r>
+              <w:t>.</w:t>
+            </w:r>
+          </w:p>
+        </w:tc>
+      </w:tr>
+      <w:tr>
+        <w:trPr>
+          <w:trHeight w:val="1055"/>
+        </w:trPr>
+        <w:tc>
+          <w:tcPr>
+            <w:tcW w:w="930" w:type="dxa"/>
+          </w:tcPr>
+          <w:p>
+            <w:pPr>
+              <w:jc w:val="center"/>
+            </w:pPr>
+            <w:r>
+              <w:t>4</w:t>
+            </w:r>
+          </w:p>
+        </w:tc>
+        <w:tc>
+          <w:tcPr>
+            <w:tcW w:w="1305" w:type="dxa"/>
+          </w:tcPr>
+          <w:p>
+            <w:r>
+              <w:t>04/08/2024</w:t>
+            </w:r>
+          </w:p>
+        </w:tc>
+        <w:tc>
+          <w:tcPr>
+            <w:tcW w:w="4245" w:type="dxa"/>
+          </w:tcPr>
+          <w:p>
+            <w:pPr>
+              <w:jc w:val="center"/>
+            </w:pPr>
+            <w:r>
+              <w:t>Corrección en el flujo alter</w:t>
+            </w:r>
+            <w:r>
+              <w:t>n</w:t>
+            </w:r>
+            <w:r>
+              <w:t>o de los casos de Uso</w:t>
+            </w:r>
+            <w:r>
+              <w:t>.</w:t>
+            </w:r>
+          </w:p>
+        </w:tc>
+        <w:tc>
+          <w:tcPr>
+            <w:tcW w:w="3705" w:type="dxa"/>
+          </w:tcPr>
+          <w:p>
+            <w:pPr>
+              <w:jc w:val="center"/>
+            </w:pPr>
+            <w:r>
+              <w:t xml:space="preserve">John Limones, Jonathan García, Fernando </w:t>
+            </w:r>
+            <w:proofErr w:type="spellStart"/>
+            <w:r>
+              <w:t>Tipan</w:t>
+            </w:r>
+            <w:proofErr w:type="spellEnd"/>
+            <w:r>
+              <w:t>.</w:t>
+            </w:r>
           </w:p>
         </w:tc>
       </w:tr>
@@ -788,7 +955,6 @@
           <w:docPartUnique/>
         </w:docPartObj>
       </w:sdtPr>
-      <w:sdtEndPr/>
       <w:sdtContent>
         <w:p>
           <w:pPr>
@@ -1564,74 +1730,7 @@
         </w:rPr>
       </w:pPr>
     </w:p>
-    <w:p>
-      <w:pPr>
-        <w:rPr>
-          <w:b/>
-        </w:rPr>
-      </w:pPr>
-    </w:p>
-    <w:p>
-      <w:pPr>
-        <w:rPr>
-          <w:b/>
-        </w:rPr>
-      </w:pPr>
-    </w:p>
-    <w:p>
-      <w:pPr>
-        <w:rPr>
-          <w:b/>
-        </w:rPr>
-      </w:pPr>
-    </w:p>
-    <w:p>
-      <w:pPr>
-        <w:rPr>
-          <w:b/>
-        </w:rPr>
-      </w:pPr>
-    </w:p>
-    <w:p>
-      <w:pPr>
-        <w:rPr>
-          <w:b/>
-        </w:rPr>
-      </w:pPr>
-    </w:p>
-    <w:p>
-      <w:pPr>
-        <w:rPr>
-          <w:b/>
-        </w:rPr>
-      </w:pPr>
-    </w:p>
-    <w:p>
-      <w:pPr>
-        <w:rPr>
-          <w:b/>
-        </w:rPr>
-      </w:pPr>
-    </w:p>
-    <w:p>
-      <w:pPr>
-        <w:rPr>
-          <w:b/>
-        </w:rPr>
-      </w:pPr>
-    </w:p>
-    <w:p>
-      <w:pPr>
-        <w:rPr>
-          <w:b/>
-        </w:rPr>
-      </w:pPr>
-    </w:p>
-    <w:p>
-      <w:pPr>
-        <w:jc w:val="center"/>
-      </w:pPr>
-    </w:p>
+    <w:p/>
     <w:p>
       <w:pPr>
         <w:pStyle w:val="Ttulo1"/>
@@ -1653,6 +1752,7 @@
       <w:bookmarkStart w:id="0" w:name="_961zw0ba7z8c" w:colFirst="0" w:colLast="0"/>
       <w:bookmarkEnd w:id="0"/>
       <w:r>
+        <w:lastRenderedPageBreak/>
         <w:t>1.1.  Propósito</w:t>
       </w:r>
     </w:p>
@@ -2825,12 +2925,6 @@
     </w:p>
     <w:p>
       <w:pPr>
-        <w:ind w:right="136"/>
-        <w:jc w:val="center"/>
-      </w:pPr>
-    </w:p>
-    <w:p>
-      <w:pPr>
         <w:ind w:left="720" w:right="136" w:firstLine="720"/>
       </w:pPr>
     </w:p>
@@ -2976,30 +3070,42 @@
     <w:p>
       <w:pPr>
         <w:pStyle w:val="Ttulo3"/>
-        <w:numPr>
-          <w:ilvl w:val="0"/>
-          <w:numId w:val="7"/>
-        </w:numPr>
-        <w:rPr>
-          <w:b w:val="0"/>
+        <w:rPr>
+          <w:bCs/>
         </w:rPr>
       </w:pPr>
       <w:bookmarkStart w:id="11" w:name="_gz72e54volnx" w:colFirst="0" w:colLast="0"/>
       <w:bookmarkEnd w:id="11"/>
       <w:r>
         <w:rPr>
+          <w:bCs/>
+        </w:rPr>
+        <w:t xml:space="preserve">2.1. </w:t>
+      </w:r>
+      <w:r>
+        <w:rPr>
+          <w:bCs/>
+        </w:rPr>
+        <w:t>Fallo en mostrar información</w:t>
+      </w:r>
+    </w:p>
+    <w:p>
+      <w:pPr>
+        <w:pStyle w:val="Ttulo3"/>
+        <w:rPr>
           <w:b w:val="0"/>
         </w:rPr>
-        <w:t>No aplica.</w:t>
-      </w:r>
-    </w:p>
-    <w:p>
-      <w:pPr>
-        <w:pStyle w:val="Ttulo3"/>
       </w:pPr>
       <w:bookmarkStart w:id="12" w:name="_2hlwu0395g0x" w:colFirst="0" w:colLast="0"/>
       <w:bookmarkEnd w:id="12"/>
-    </w:p>
+      <w:r>
+        <w:rPr>
+          <w:b w:val="0"/>
+        </w:rPr>
+        <w:t>1. El sistema muestra falla en la información de la página de información y vuelve al paso 1 del flujo normal.</w:t>
+      </w:r>
+    </w:p>
+    <w:p/>
     <w:p>
       <w:pPr>
         <w:pStyle w:val="Ttulo2"/>
@@ -3202,6 +3308,13 @@
     </w:p>
     <w:p/>
     <w:p>
+      <w:pPr>
+        <w:pStyle w:val="Prrafodelista"/>
+        <w:numPr>
+          <w:ilvl w:val="0"/>
+          <w:numId w:val="10"/>
+        </w:numPr>
+      </w:pPr>
       <w:r>
         <w:t xml:space="preserve">El comprador navega </w:t>
       </w:r>
@@ -3219,16 +3332,37 @@
       </w:r>
     </w:p>
     <w:p>
+      <w:pPr>
+        <w:pStyle w:val="Prrafodelista"/>
+        <w:numPr>
+          <w:ilvl w:val="0"/>
+          <w:numId w:val="10"/>
+        </w:numPr>
+      </w:pPr>
       <w:r>
         <w:t>El sistema carga y muestra las imágenes y videos disponibles.</w:t>
       </w:r>
     </w:p>
     <w:p>
+      <w:pPr>
+        <w:pStyle w:val="Prrafodelista"/>
+        <w:numPr>
+          <w:ilvl w:val="0"/>
+          <w:numId w:val="10"/>
+        </w:numPr>
+      </w:pPr>
       <w:r>
         <w:t>El comprador puede hacer clic en las imágenes o videos para verlos en un tamaño más grande o en una presentación de diapositivas.</w:t>
       </w:r>
     </w:p>
     <w:p>
+      <w:pPr>
+        <w:pStyle w:val="Prrafodelista"/>
+        <w:numPr>
+          <w:ilvl w:val="0"/>
+          <w:numId w:val="10"/>
+        </w:numPr>
+      </w:pPr>
       <w:r>
         <w:t>El comprador puede navegar a través de la galería usando botones de navegación.</w:t>
       </w:r>
@@ -3257,33 +3391,164 @@
       <w:pPr>
         <w:pStyle w:val="Ttulo3"/>
         <w:rPr>
-          <w:b w:val="0"/>
+          <w:bCs/>
         </w:rPr>
       </w:pPr>
       <w:bookmarkStart w:id="24" w:name="_6wo5pxrb6iux" w:colFirst="0" w:colLast="0"/>
       <w:bookmarkEnd w:id="24"/>
       <w:r>
         <w:rPr>
+          <w:bCs/>
+        </w:rPr>
+        <w:lastRenderedPageBreak/>
+        <w:t xml:space="preserve">2.1 </w:t>
+      </w:r>
+      <w:r>
+        <w:rPr>
+          <w:bCs/>
+        </w:rPr>
+        <w:tab/>
+        <w:t>Fallo en la carga de imágenes y videos</w:t>
+      </w:r>
+    </w:p>
+    <w:p>
+      <w:pPr>
+        <w:pStyle w:val="Ttulo3"/>
+        <w:rPr>
           <w:b w:val="0"/>
         </w:rPr>
-        <w:lastRenderedPageBreak/>
-        <w:t>Si no hay imágenes o videos disponibles, el sistema muestra un mensaje indicando que no hay contenido en la galería.</w:t>
+      </w:pPr>
+      <w:r>
+        <w:rPr>
+          <w:b w:val="0"/>
+        </w:rPr>
+        <w:t>1. El sistema no cargara apropiadamente la visualización de las imágenes y videos disponibles y vuelve al paso 1 del flujo normal.</w:t>
       </w:r>
     </w:p>
     <w:p>
       <w:pPr>
         <w:pStyle w:val="Ttulo3"/>
-      </w:pPr>
-      <w:bookmarkStart w:id="25" w:name="_cbzof8mne06g" w:colFirst="0" w:colLast="0"/>
-      <w:bookmarkEnd w:id="25"/>
-    </w:p>
+        <w:rPr>
+          <w:bCs/>
+        </w:rPr>
+      </w:pPr>
+      <w:r>
+        <w:rPr>
+          <w:bCs/>
+        </w:rPr>
+        <w:t>3.1</w:t>
+      </w:r>
+      <w:r>
+        <w:rPr>
+          <w:bCs/>
+        </w:rPr>
+        <w:tab/>
+      </w:r>
+      <w:r>
+        <w:rPr>
+          <w:bCs/>
+        </w:rPr>
+        <w:t>Presentación</w:t>
+      </w:r>
+      <w:r>
+        <w:rPr>
+          <w:bCs/>
+        </w:rPr>
+        <w:t xml:space="preserve"> fallida</w:t>
+      </w:r>
+    </w:p>
+    <w:p>
+      <w:pPr>
+        <w:pStyle w:val="Ttulo3"/>
+        <w:rPr>
+          <w:b w:val="0"/>
+        </w:rPr>
+      </w:pPr>
+      <w:r>
+        <w:rPr>
+          <w:b w:val="0"/>
+        </w:rPr>
+        <w:t xml:space="preserve">1. El sistema al momento de hacer </w:t>
+      </w:r>
+      <w:proofErr w:type="spellStart"/>
+      <w:r>
+        <w:rPr>
+          <w:b w:val="0"/>
+        </w:rPr>
+        <w:t>click</w:t>
+      </w:r>
+      <w:proofErr w:type="spellEnd"/>
+      <w:r>
+        <w:rPr>
+          <w:b w:val="0"/>
+        </w:rPr>
+        <w:t xml:space="preserve"> en las imágenes o videos no se desplegará la presentación de los productos seleccionados y vuelve al paso 2 del flujo normal.</w:t>
+      </w:r>
+    </w:p>
+    <w:p>
+      <w:pPr>
+        <w:pStyle w:val="Ttulo3"/>
+        <w:rPr>
+          <w:bCs/>
+        </w:rPr>
+      </w:pPr>
+      <w:r>
+        <w:rPr>
+          <w:bCs/>
+        </w:rPr>
+        <w:t>4.1</w:t>
+      </w:r>
+      <w:r>
+        <w:rPr>
+          <w:bCs/>
+        </w:rPr>
+        <w:tab/>
+        <w:t>Navegación fallida</w:t>
+      </w:r>
+    </w:p>
+    <w:p>
+      <w:pPr>
+        <w:pStyle w:val="Ttulo3"/>
+        <w:rPr>
+          <w:b w:val="0"/>
+        </w:rPr>
+      </w:pPr>
+      <w:r>
+        <w:rPr>
+          <w:b w:val="0"/>
+        </w:rPr>
+        <w:t xml:space="preserve">1. El </w:t>
+      </w:r>
+      <w:r>
+        <w:rPr>
+          <w:b w:val="0"/>
+        </w:rPr>
+        <w:t xml:space="preserve">sistema fallara con la navegación de la presentación de productos, los botones de navegación fallaran </w:t>
+      </w:r>
+      <w:r>
+        <w:rPr>
+          <w:rFonts w:ascii="Cambria" w:eastAsia="Cambria" w:hAnsi="Cambria" w:cs="Cambria"/>
+          <w:b w:val="0"/>
+          <w:sz w:val="22"/>
+          <w:szCs w:val="22"/>
+        </w:rPr>
+        <w:t>y vuelve al paso 1 del flujo normal</w:t>
+      </w:r>
+      <w:r>
+        <w:rPr>
+          <w:b w:val="0"/>
+        </w:rPr>
+        <w:t>.</w:t>
+      </w:r>
+    </w:p>
+    <w:p/>
     <w:p>
       <w:pPr>
         <w:pStyle w:val="Ttulo2"/>
         <w:ind w:left="720"/>
       </w:pPr>
-      <w:bookmarkStart w:id="26" w:name="_6skpj6gn9fcd" w:colFirst="0" w:colLast="0"/>
-      <w:bookmarkEnd w:id="26"/>
+      <w:bookmarkStart w:id="25" w:name="_6skpj6gn9fcd" w:colFirst="0" w:colLast="0"/>
+      <w:bookmarkEnd w:id="25"/>
       <w:r>
         <w:t>3.5 Precondiciones</w:t>
       </w:r>
@@ -3305,8 +3570,8 @@
         <w:pStyle w:val="Ttulo2"/>
         <w:ind w:left="720"/>
       </w:pPr>
-      <w:bookmarkStart w:id="27" w:name="_242xt0gsz088" w:colFirst="0" w:colLast="0"/>
-      <w:bookmarkEnd w:id="27"/>
+      <w:bookmarkStart w:id="26" w:name="_242xt0gsz088" w:colFirst="0" w:colLast="0"/>
+      <w:bookmarkEnd w:id="26"/>
       <w:r>
         <w:t>3.6 Condición de éxito</w:t>
       </w:r>
@@ -3322,8 +3587,8 @@
         <w:pStyle w:val="Ttulo2"/>
         <w:ind w:left="720"/>
       </w:pPr>
-      <w:bookmarkStart w:id="28" w:name="_gnm76q9mo2ig" w:colFirst="0" w:colLast="0"/>
-      <w:bookmarkEnd w:id="28"/>
+      <w:bookmarkStart w:id="27" w:name="_gnm76q9mo2ig" w:colFirst="0" w:colLast="0"/>
+      <w:bookmarkEnd w:id="27"/>
       <w:r>
         <w:t>3.7 condición de fallo</w:t>
       </w:r>
@@ -3378,6 +3643,11 @@
     </w:p>
     <w:p/>
     <w:p/>
+    <w:p/>
+    <w:p/>
+    <w:p/>
+    <w:p/>
+    <w:p/>
     <w:p>
       <w:pPr>
         <w:pStyle w:val="Ttulo1"/>
@@ -3387,8 +3657,8 @@
         </w:numPr>
         <w:jc w:val="left"/>
       </w:pPr>
-      <w:bookmarkStart w:id="29" w:name="_273l6u3584g0" w:colFirst="0" w:colLast="0"/>
-      <w:bookmarkEnd w:id="29"/>
+      <w:bookmarkStart w:id="28" w:name="_273l6u3584g0" w:colFirst="0" w:colLast="0"/>
+      <w:bookmarkEnd w:id="28"/>
       <w:r>
         <w:t>Especificación de caso de uso: Comunicación vía Web/</w:t>
       </w:r>
@@ -3403,8 +3673,8 @@
         <w:pStyle w:val="Ttulo2"/>
         <w:ind w:left="720"/>
       </w:pPr>
-      <w:bookmarkStart w:id="30" w:name="_5fst6vbxy3p1" w:colFirst="0" w:colLast="0"/>
-      <w:bookmarkEnd w:id="30"/>
+      <w:bookmarkStart w:id="29" w:name="_5fst6vbxy3p1" w:colFirst="0" w:colLast="0"/>
+      <w:bookmarkEnd w:id="29"/>
       <w:r>
         <w:t>4.1 Descripción</w:t>
       </w:r>
@@ -3420,8 +3690,8 @@
         <w:pStyle w:val="Ttulo2"/>
         <w:ind w:left="720"/>
       </w:pPr>
-      <w:bookmarkStart w:id="31" w:name="_oyo20envz805" w:colFirst="0" w:colLast="0"/>
-      <w:bookmarkEnd w:id="31"/>
+      <w:bookmarkStart w:id="30" w:name="_oyo20envz805" w:colFirst="0" w:colLast="0"/>
+      <w:bookmarkEnd w:id="30"/>
       <w:r>
         <w:t>4.2 Meta</w:t>
       </w:r>
@@ -3437,8 +3707,8 @@
         <w:pStyle w:val="Ttulo2"/>
         <w:ind w:left="720"/>
       </w:pPr>
-      <w:bookmarkStart w:id="32" w:name="_twuhwks362m4" w:colFirst="0" w:colLast="0"/>
-      <w:bookmarkEnd w:id="32"/>
+      <w:bookmarkStart w:id="31" w:name="_twuhwks362m4" w:colFirst="0" w:colLast="0"/>
+      <w:bookmarkEnd w:id="31"/>
       <w:r>
         <w:t>4.3 Actores</w:t>
       </w:r>
@@ -3461,8 +3731,8 @@
         <w:pStyle w:val="Ttulo2"/>
         <w:ind w:left="720"/>
       </w:pPr>
-      <w:bookmarkStart w:id="33" w:name="_7uyhu161zsno" w:colFirst="0" w:colLast="0"/>
-      <w:bookmarkEnd w:id="33"/>
+      <w:bookmarkStart w:id="32" w:name="_7uyhu161zsno" w:colFirst="0" w:colLast="0"/>
+      <w:bookmarkEnd w:id="32"/>
       <w:r>
         <w:t>4.4 Flujo de eventos</w:t>
       </w:r>
@@ -3472,8 +3742,8 @@
         <w:pStyle w:val="Ttulo3"/>
         <w:ind w:left="720"/>
       </w:pPr>
-      <w:bookmarkStart w:id="34" w:name="_ga1g22ejeipn" w:colFirst="0" w:colLast="0"/>
-      <w:bookmarkEnd w:id="34"/>
+      <w:bookmarkStart w:id="33" w:name="_ga1g22ejeipn" w:colFirst="0" w:colLast="0"/>
+      <w:bookmarkEnd w:id="33"/>
       <w:r>
         <w:tab/>
         <w:t>4.4.1 Flujo básico</w:t>
@@ -3588,16 +3858,7 @@
         </w:numPr>
       </w:pPr>
       <w:r>
-        <w:t xml:space="preserve">El sistema redirecciona </w:t>
-      </w:r>
-      <w:r>
-        <w:t xml:space="preserve">al </w:t>
-      </w:r>
-      <w:r>
-        <w:t>WhatsApp</w:t>
-      </w:r>
-      <w:r>
-        <w:t xml:space="preserve"> del vendedor con la información del cliente y su comentario</w:t>
+        <w:t>El sistema redirecciona al WhatsApp del vendedor con la información del cliente y su comentario</w:t>
       </w:r>
       <w:r>
         <w:t>.</w:t>
@@ -3609,8 +3870,8 @@
         <w:pStyle w:val="Ttulo3"/>
         <w:ind w:left="720"/>
       </w:pPr>
-      <w:bookmarkStart w:id="35" w:name="_ybukna73rstd" w:colFirst="0" w:colLast="0"/>
-      <w:bookmarkEnd w:id="35"/>
+      <w:bookmarkStart w:id="34" w:name="_ybukna73rstd" w:colFirst="0" w:colLast="0"/>
+      <w:bookmarkEnd w:id="34"/>
       <w:r>
         <w:tab/>
         <w:t>4.4.2 Flujo alternativo</w:t>
@@ -3621,12 +3882,143 @@
         <w:pStyle w:val="Ttulo3"/>
         <w:ind w:left="720"/>
       </w:pPr>
-      <w:bookmarkStart w:id="36" w:name="_46z8wjfzznif" w:colFirst="0" w:colLast="0"/>
-      <w:bookmarkEnd w:id="36"/>
-    </w:p>
-    <w:p>
-      <w:r>
-        <w:t>Si hay un error al enviar el formulario de contacto, el sistema muestra un mensaje de error y solicita al comprador que intente nuevamente.</w:t>
+      <w:bookmarkStart w:id="35" w:name="_46z8wjfzznif" w:colFirst="0" w:colLast="0"/>
+      <w:bookmarkEnd w:id="35"/>
+    </w:p>
+    <w:p>
+      <w:pPr>
+        <w:rPr>
+          <w:b/>
+          <w:bCs/>
+        </w:rPr>
+      </w:pPr>
+      <w:r>
+        <w:rPr>
+          <w:b/>
+          <w:bCs/>
+        </w:rPr>
+        <w:t>4.1</w:t>
+      </w:r>
+      <w:r>
+        <w:rPr>
+          <w:b/>
+          <w:bCs/>
+        </w:rPr>
+        <w:tab/>
+        <w:t>Campos Incompletos</w:t>
+      </w:r>
+    </w:p>
+    <w:p>
+      <w:r>
+        <w:t>1. El sistema muestra que faltan campos por completar</w:t>
+      </w:r>
+      <w:r>
+        <w:t xml:space="preserve"> </w:t>
+      </w:r>
+      <w:r>
+        <w:rPr>
+          <w:rFonts w:ascii="Cambria" w:eastAsia="Cambria" w:hAnsi="Cambria" w:cs="Cambria"/>
+          <w:sz w:val="22"/>
+          <w:szCs w:val="22"/>
+        </w:rPr>
+        <w:t>y vuelve al paso 4 del flujo normal.</w:t>
+      </w:r>
+    </w:p>
+    <w:p>
+      <w:pPr>
+        <w:rPr>
+          <w:b/>
+          <w:bCs/>
+        </w:rPr>
+      </w:pPr>
+      <w:r>
+        <w:rPr>
+          <w:b/>
+          <w:bCs/>
+        </w:rPr>
+        <w:t>6</w:t>
+      </w:r>
+      <w:r>
+        <w:rPr>
+          <w:b/>
+          <w:bCs/>
+        </w:rPr>
+        <w:t>.</w:t>
+      </w:r>
+      <w:r>
+        <w:rPr>
+          <w:b/>
+          <w:bCs/>
+        </w:rPr>
+        <w:t>1</w:t>
+      </w:r>
+      <w:r>
+        <w:rPr>
+          <w:b/>
+          <w:bCs/>
+        </w:rPr>
+        <w:tab/>
+        <w:t>Datos inválidos</w:t>
+      </w:r>
+    </w:p>
+    <w:p>
+      <w:r>
+        <w:t>1. El sistema muestra un mensaje que los datos son incorrectos</w:t>
+      </w:r>
+      <w:r>
+        <w:t xml:space="preserve"> </w:t>
+      </w:r>
+      <w:r>
+        <w:rPr>
+          <w:rFonts w:ascii="Cambria" w:eastAsia="Cambria" w:hAnsi="Cambria" w:cs="Cambria"/>
+          <w:sz w:val="22"/>
+          <w:szCs w:val="22"/>
+        </w:rPr>
+        <w:t>y vuelve al paso 4 del flujo normal</w:t>
+      </w:r>
+      <w:r>
+        <w:t>.</w:t>
+      </w:r>
+    </w:p>
+    <w:p>
+      <w:pPr>
+        <w:rPr>
+          <w:b/>
+          <w:bCs/>
+        </w:rPr>
+      </w:pPr>
+      <w:r>
+        <w:rPr>
+          <w:b/>
+          <w:bCs/>
+        </w:rPr>
+        <w:t>7</w:t>
+      </w:r>
+      <w:r>
+        <w:rPr>
+          <w:b/>
+          <w:bCs/>
+        </w:rPr>
+        <w:t>.1</w:t>
+      </w:r>
+      <w:r>
+        <w:rPr>
+          <w:b/>
+          <w:bCs/>
+        </w:rPr>
+        <w:tab/>
+        <w:t>Fallo en el redireccionamiento al WhatsApp</w:t>
+      </w:r>
+    </w:p>
+    <w:p>
+      <w:r>
+        <w:t xml:space="preserve">1. El sistema </w:t>
+      </w:r>
+      <w:r>
+        <w:t xml:space="preserve">muestra </w:t>
+      </w:r>
+      <w:r>
+        <w:t>falla en el redireccionamiento al WhatsApp y vuelve al paso 4 del flujo normal.</w:t>
       </w:r>
     </w:p>
     <w:p/>
@@ -3635,9 +4027,10 @@
         <w:pStyle w:val="Ttulo2"/>
         <w:ind w:left="720"/>
       </w:pPr>
-      <w:bookmarkStart w:id="37" w:name="_rzsoo1dksj9y" w:colFirst="0" w:colLast="0"/>
-      <w:bookmarkEnd w:id="37"/>
-      <w:r>
+      <w:bookmarkStart w:id="36" w:name="_rzsoo1dksj9y" w:colFirst="0" w:colLast="0"/>
+      <w:bookmarkEnd w:id="36"/>
+      <w:r>
+        <w:lastRenderedPageBreak/>
         <w:t>4.5 Precondiciones</w:t>
       </w:r>
     </w:p>
@@ -3652,8 +4045,8 @@
         <w:pStyle w:val="Ttulo2"/>
         <w:ind w:left="720"/>
       </w:pPr>
-      <w:bookmarkStart w:id="38" w:name="_95ge11y8oe6z" w:colFirst="0" w:colLast="0"/>
-      <w:bookmarkEnd w:id="38"/>
+      <w:bookmarkStart w:id="37" w:name="_95ge11y8oe6z" w:colFirst="0" w:colLast="0"/>
+      <w:bookmarkEnd w:id="37"/>
       <w:r>
         <w:t>4.6 Condición de éxito</w:t>
       </w:r>
@@ -3669,8 +4062,8 @@
         <w:pStyle w:val="Ttulo2"/>
         <w:ind w:left="720"/>
       </w:pPr>
-      <w:bookmarkStart w:id="39" w:name="_96lq8pfwfs2d" w:colFirst="0" w:colLast="0"/>
-      <w:bookmarkEnd w:id="39"/>
+      <w:bookmarkStart w:id="38" w:name="_96lq8pfwfs2d" w:colFirst="0" w:colLast="0"/>
+      <w:bookmarkEnd w:id="38"/>
       <w:r>
         <w:t>4.7 condición de fallo</w:t>
       </w:r>
@@ -3687,7 +4080,6 @@
         <w:rPr>
           <w:noProof/>
         </w:rPr>
-        <w:lastRenderedPageBreak/>
         <w:drawing>
           <wp:inline distT="0" distB="0" distL="0" distR="0" wp14:anchorId="23A7D9E8" wp14:editId="61D1C928">
             <wp:extent cx="5612130" cy="2479040"/>
@@ -3747,8 +4139,8 @@
         </w:numPr>
         <w:jc w:val="left"/>
       </w:pPr>
-      <w:bookmarkStart w:id="40" w:name="_2drnxlwh94jd" w:colFirst="0" w:colLast="0"/>
-      <w:bookmarkEnd w:id="40"/>
+      <w:bookmarkStart w:id="39" w:name="_2drnxlwh94jd" w:colFirst="0" w:colLast="0"/>
+      <w:bookmarkEnd w:id="39"/>
       <w:r>
         <w:t>Especificación de caso de uso: Catálogo de Productos piscícola</w:t>
       </w:r>
@@ -3758,8 +4150,8 @@
         <w:pStyle w:val="Ttulo2"/>
         <w:ind w:left="720"/>
       </w:pPr>
-      <w:bookmarkStart w:id="41" w:name="_sdg6jv6p68zh" w:colFirst="0" w:colLast="0"/>
-      <w:bookmarkEnd w:id="41"/>
+      <w:bookmarkStart w:id="40" w:name="_sdg6jv6p68zh" w:colFirst="0" w:colLast="0"/>
+      <w:bookmarkEnd w:id="40"/>
       <w:r>
         <w:t>5.1 Descripción</w:t>
       </w:r>
@@ -3776,8 +4168,8 @@
         <w:pStyle w:val="Ttulo2"/>
         <w:ind w:left="720"/>
       </w:pPr>
-      <w:bookmarkStart w:id="42" w:name="_44w7wtbq5ggv" w:colFirst="0" w:colLast="0"/>
-      <w:bookmarkEnd w:id="42"/>
+      <w:bookmarkStart w:id="41" w:name="_44w7wtbq5ggv" w:colFirst="0" w:colLast="0"/>
+      <w:bookmarkEnd w:id="41"/>
       <w:r>
         <w:t>5.2 Meta</w:t>
       </w:r>
@@ -3793,9 +4185,10 @@
         <w:pStyle w:val="Ttulo2"/>
         <w:ind w:left="720"/>
       </w:pPr>
-      <w:bookmarkStart w:id="43" w:name="_1eb395v7rtk" w:colFirst="0" w:colLast="0"/>
-      <w:bookmarkEnd w:id="43"/>
-      <w:r>
+      <w:bookmarkStart w:id="42" w:name="_1eb395v7rtk" w:colFirst="0" w:colLast="0"/>
+      <w:bookmarkEnd w:id="42"/>
+      <w:r>
+        <w:lastRenderedPageBreak/>
         <w:t>5.3 Actores</w:t>
       </w:r>
     </w:p>
@@ -3817,8 +4210,8 @@
         <w:pStyle w:val="Ttulo2"/>
         <w:ind w:left="720"/>
       </w:pPr>
-      <w:bookmarkStart w:id="44" w:name="_sf296y3biot3" w:colFirst="0" w:colLast="0"/>
-      <w:bookmarkEnd w:id="44"/>
+      <w:bookmarkStart w:id="43" w:name="_sf296y3biot3" w:colFirst="0" w:colLast="0"/>
+      <w:bookmarkEnd w:id="43"/>
       <w:r>
         <w:t>5.4 Flujo de eventos</w:t>
       </w:r>
@@ -3828,8 +4221,8 @@
         <w:pStyle w:val="Ttulo3"/>
         <w:ind w:left="720"/>
       </w:pPr>
-      <w:bookmarkStart w:id="45" w:name="_bxwvohfsyaxi" w:colFirst="0" w:colLast="0"/>
-      <w:bookmarkEnd w:id="45"/>
+      <w:bookmarkStart w:id="44" w:name="_bxwvohfsyaxi" w:colFirst="0" w:colLast="0"/>
+      <w:bookmarkEnd w:id="44"/>
       <w:r>
         <w:tab/>
         <w:t>5.4.1 Flujo básico</w:t>
@@ -3887,8 +4280,8 @@
         <w:pStyle w:val="Ttulo3"/>
         <w:ind w:left="720"/>
       </w:pPr>
-      <w:bookmarkStart w:id="46" w:name="_xav3236e8si1" w:colFirst="0" w:colLast="0"/>
-      <w:bookmarkEnd w:id="46"/>
+      <w:bookmarkStart w:id="45" w:name="_xav3236e8si1" w:colFirst="0" w:colLast="0"/>
+      <w:bookmarkEnd w:id="45"/>
       <w:r>
         <w:tab/>
         <w:t>5.4.2 Flujo alternativo</w:t>
@@ -3898,37 +4291,88 @@
       <w:pPr>
         <w:pStyle w:val="Ttulo3"/>
         <w:rPr>
+          <w:bCs/>
+        </w:rPr>
+      </w:pPr>
+      <w:bookmarkStart w:id="46" w:name="_w1t1j0vphr7g" w:colFirst="0" w:colLast="0"/>
+      <w:bookmarkEnd w:id="46"/>
+      <w:r>
+        <w:br/>
+      </w:r>
+      <w:r>
+        <w:rPr>
+          <w:bCs/>
+        </w:rPr>
+        <w:t>2.1</w:t>
+      </w:r>
+      <w:r>
+        <w:rPr>
+          <w:bCs/>
+        </w:rPr>
+        <w:tab/>
+        <w:t>Fallo al mostrar lista de productos</w:t>
+      </w:r>
+    </w:p>
+    <w:p>
+      <w:pPr>
+        <w:pStyle w:val="Ttulo3"/>
+        <w:rPr>
           <w:b w:val="0"/>
         </w:rPr>
       </w:pPr>
-      <w:bookmarkStart w:id="47" w:name="_w1t1j0vphr7g" w:colFirst="0" w:colLast="0"/>
+      <w:r>
+        <w:rPr>
+          <w:b w:val="0"/>
+        </w:rPr>
+        <w:t>1. El sistema muestra error en las descripciones fallando en el despliegue de la lista de productos y vuelve al paso 1 del flujo normal.</w:t>
+      </w:r>
+    </w:p>
+    <w:p>
+      <w:pPr>
+        <w:pStyle w:val="Ttulo3"/>
+        <w:rPr>
+          <w:bCs/>
+        </w:rPr>
+      </w:pPr>
+      <w:r>
+        <w:rPr>
+          <w:bCs/>
+        </w:rPr>
+        <w:t>3.1</w:t>
+      </w:r>
+      <w:r>
+        <w:rPr>
+          <w:bCs/>
+        </w:rPr>
+        <w:tab/>
+        <w:t>Selección fallida</w:t>
+      </w:r>
+    </w:p>
+    <w:p>
+      <w:pPr>
+        <w:pStyle w:val="Ttulo3"/>
+        <w:rPr>
+          <w:b w:val="0"/>
+        </w:rPr>
+      </w:pPr>
+      <w:bookmarkStart w:id="47" w:name="_7k1wt9m7iuir" w:colFirst="0" w:colLast="0"/>
       <w:bookmarkEnd w:id="47"/>
       <w:r>
-        <w:br/>
-      </w:r>
-      <w:r>
         <w:rPr>
           <w:b w:val="0"/>
         </w:rPr>
-        <w:t>Si no hay productos disponibles, el sistema muestra un mensaje indicando que el catálogo está vacío.</w:t>
-      </w:r>
-    </w:p>
-    <w:p>
-      <w:pPr>
-        <w:pStyle w:val="Ttulo3"/>
-      </w:pPr>
-      <w:bookmarkStart w:id="48" w:name="_7k1wt9m7iuir" w:colFirst="0" w:colLast="0"/>
-      <w:bookmarkEnd w:id="48"/>
-    </w:p>
+        <w:t>1. El sistema al seleccionar cualquier producto muestra error y vuelve al paso 1 del flujo normal.</w:t>
+      </w:r>
+    </w:p>
+    <w:p/>
     <w:p>
       <w:pPr>
         <w:pStyle w:val="Ttulo2"/>
         <w:ind w:left="720"/>
       </w:pPr>
-      <w:bookmarkStart w:id="49" w:name="_87dligh7ww0n" w:colFirst="0" w:colLast="0"/>
-      <w:bookmarkEnd w:id="49"/>
-      <w:r>
-        <w:lastRenderedPageBreak/>
+      <w:bookmarkStart w:id="48" w:name="_87dligh7ww0n" w:colFirst="0" w:colLast="0"/>
+      <w:bookmarkEnd w:id="48"/>
+      <w:r>
         <w:t>5.5 Precondiciones</w:t>
       </w:r>
     </w:p>
@@ -3943,8 +4387,8 @@
         <w:pStyle w:val="Ttulo2"/>
         <w:ind w:left="720"/>
       </w:pPr>
-      <w:bookmarkStart w:id="50" w:name="_ctqhh3kbwgnp" w:colFirst="0" w:colLast="0"/>
-      <w:bookmarkEnd w:id="50"/>
+      <w:bookmarkStart w:id="49" w:name="_ctqhh3kbwgnp" w:colFirst="0" w:colLast="0"/>
+      <w:bookmarkEnd w:id="49"/>
       <w:r>
         <w:t>5.6 Condición de éxito</w:t>
       </w:r>
@@ -3960,8 +4404,8 @@
         <w:pStyle w:val="Ttulo2"/>
         <w:ind w:left="720"/>
       </w:pPr>
-      <w:bookmarkStart w:id="51" w:name="_935n4zcmtnqx" w:colFirst="0" w:colLast="0"/>
-      <w:bookmarkEnd w:id="51"/>
+      <w:bookmarkStart w:id="50" w:name="_935n4zcmtnqx" w:colFirst="0" w:colLast="0"/>
+      <w:bookmarkEnd w:id="50"/>
       <w:r>
         <w:t>5.7 condición de fallo</w:t>
       </w:r>
@@ -3977,6 +4421,7 @@
         <w:rPr>
           <w:noProof/>
         </w:rPr>
+        <w:lastRenderedPageBreak/>
         <w:drawing>
           <wp:inline distT="0" distB="0" distL="0" distR="0" wp14:anchorId="488338C3" wp14:editId="7F52CBD5">
             <wp:extent cx="5612130" cy="2592705"/>
@@ -4019,6 +4464,16 @@
         <w:jc w:val="center"/>
       </w:pPr>
     </w:p>
+    <w:p>
+      <w:pPr>
+        <w:jc w:val="center"/>
+      </w:pPr>
+    </w:p>
+    <w:p>
+      <w:pPr>
+        <w:jc w:val="center"/>
+      </w:pPr>
+    </w:p>
     <w:p/>
     <w:p>
       <w:pPr>
@@ -4029,8 +4484,8 @@
         </w:numPr>
         <w:jc w:val="left"/>
       </w:pPr>
-      <w:bookmarkStart w:id="52" w:name="_96ak90dx9j33" w:colFirst="0" w:colLast="0"/>
-      <w:bookmarkEnd w:id="52"/>
+      <w:bookmarkStart w:id="51" w:name="_96ak90dx9j33" w:colFirst="0" w:colLast="0"/>
+      <w:bookmarkEnd w:id="51"/>
       <w:r>
         <w:t>Especificación de caso de uso: Cotización de Productos</w:t>
       </w:r>
@@ -4040,8 +4495,8 @@
         <w:pStyle w:val="Ttulo2"/>
         <w:ind w:left="720"/>
       </w:pPr>
-      <w:bookmarkStart w:id="53" w:name="_nl1r2ay3yn6h" w:colFirst="0" w:colLast="0"/>
-      <w:bookmarkEnd w:id="53"/>
+      <w:bookmarkStart w:id="52" w:name="_nl1r2ay3yn6h" w:colFirst="0" w:colLast="0"/>
+      <w:bookmarkEnd w:id="52"/>
       <w:r>
         <w:t>6.1 Descripción</w:t>
       </w:r>
@@ -4058,8 +4513,8 @@
         <w:pStyle w:val="Ttulo2"/>
         <w:ind w:left="720"/>
       </w:pPr>
-      <w:bookmarkStart w:id="54" w:name="_cs899r327197" w:colFirst="0" w:colLast="0"/>
-      <w:bookmarkEnd w:id="54"/>
+      <w:bookmarkStart w:id="53" w:name="_cs899r327197" w:colFirst="0" w:colLast="0"/>
+      <w:bookmarkEnd w:id="53"/>
       <w:r>
         <w:t>6.2 Meta</w:t>
       </w:r>
@@ -4075,10 +4530,9 @@
         <w:pStyle w:val="Ttulo2"/>
         <w:ind w:left="720"/>
       </w:pPr>
-      <w:bookmarkStart w:id="55" w:name="_wruafewrq4s2" w:colFirst="0" w:colLast="0"/>
-      <w:bookmarkEnd w:id="55"/>
-      <w:r>
-        <w:lastRenderedPageBreak/>
+      <w:bookmarkStart w:id="54" w:name="_wruafewrq4s2" w:colFirst="0" w:colLast="0"/>
+      <w:bookmarkEnd w:id="54"/>
+      <w:r>
         <w:t>6.3 Actores</w:t>
       </w:r>
     </w:p>
@@ -4097,8 +4551,8 @@
         <w:pStyle w:val="Ttulo2"/>
         <w:ind w:left="720"/>
       </w:pPr>
-      <w:bookmarkStart w:id="56" w:name="_42650xierzdd" w:colFirst="0" w:colLast="0"/>
-      <w:bookmarkEnd w:id="56"/>
+      <w:bookmarkStart w:id="55" w:name="_42650xierzdd" w:colFirst="0" w:colLast="0"/>
+      <w:bookmarkEnd w:id="55"/>
       <w:r>
         <w:t>6.4 Flujo de eventos</w:t>
       </w:r>
@@ -4108,8 +4562,8 @@
         <w:pStyle w:val="Ttulo3"/>
         <w:ind w:left="720"/>
       </w:pPr>
-      <w:bookmarkStart w:id="57" w:name="_yarfr6lrpar" w:colFirst="0" w:colLast="0"/>
-      <w:bookmarkEnd w:id="57"/>
+      <w:bookmarkStart w:id="56" w:name="_yarfr6lrpar" w:colFirst="0" w:colLast="0"/>
+      <w:bookmarkEnd w:id="56"/>
       <w:r>
         <w:tab/>
         <w:t>6.4.1 Flujo básico</w:t>
@@ -4168,7 +4622,14 @@
         </w:numPr>
       </w:pPr>
       <w:r>
-        <w:t>El sistema confirma que la solicitud ha sido enviada correctamente y envía un correo electrónico.</w:t>
+        <w:lastRenderedPageBreak/>
+        <w:t xml:space="preserve">El sistema confirma que la solicitud ha sido enviada correctamente y envía </w:t>
+      </w:r>
+      <w:r>
+        <w:t>el mensaje al WhatsApp del propietario</w:t>
+      </w:r>
+      <w:r>
+        <w:t>.</w:t>
       </w:r>
     </w:p>
     <w:p/>
@@ -4177,8 +4638,8 @@
         <w:pStyle w:val="Ttulo3"/>
         <w:ind w:left="720"/>
       </w:pPr>
-      <w:bookmarkStart w:id="58" w:name="_t2fftastklvi" w:colFirst="0" w:colLast="0"/>
-      <w:bookmarkEnd w:id="58"/>
+      <w:bookmarkStart w:id="57" w:name="_t2fftastklvi" w:colFirst="0" w:colLast="0"/>
+      <w:bookmarkEnd w:id="57"/>
       <w:r>
         <w:tab/>
         <w:t>6.4.2 Flujo alternativo</w:t>
@@ -4187,34 +4648,153 @@
     <w:p/>
     <w:p>
       <w:pPr>
+        <w:rPr>
+          <w:b/>
+          <w:bCs/>
+        </w:rPr>
+      </w:pPr>
+      <w:r>
+        <w:rPr>
+          <w:b/>
+          <w:bCs/>
+        </w:rPr>
+        <w:t>2.1</w:t>
+      </w:r>
+      <w:r>
+        <w:rPr>
+          <w:b/>
+          <w:bCs/>
+        </w:rPr>
+        <w:tab/>
+        <w:t>Error a seleccionar productos para cotizar</w:t>
+      </w:r>
+    </w:p>
+    <w:p>
+      <w:r>
+        <w:t>1. El sistema muestra que la selección de los productos no ha sido agregada correctamente para la cotización y vuelve al paso 1 del flujo normal.</w:t>
+      </w:r>
+    </w:p>
+    <w:p>
+      <w:pPr>
         <w:pStyle w:val="Ttulo3"/>
         <w:rPr>
+          <w:bCs/>
+        </w:rPr>
+      </w:pPr>
+      <w:bookmarkStart w:id="58" w:name="_d3tbxdia19eo" w:colFirst="0" w:colLast="0"/>
+      <w:bookmarkStart w:id="59" w:name="_emnfog47bgka" w:colFirst="0" w:colLast="0"/>
+      <w:bookmarkEnd w:id="58"/>
+      <w:bookmarkEnd w:id="59"/>
+      <w:r>
+        <w:rPr>
+          <w:bCs/>
+        </w:rPr>
+        <w:t>3.1</w:t>
+      </w:r>
+      <w:r>
+        <w:rPr>
+          <w:bCs/>
+        </w:rPr>
+        <w:tab/>
+        <w:t>Campos Incompletos</w:t>
+      </w:r>
+    </w:p>
+    <w:p>
+      <w:pPr>
+        <w:pStyle w:val="Ttulo3"/>
+        <w:rPr>
           <w:b w:val="0"/>
         </w:rPr>
       </w:pPr>
-      <w:bookmarkStart w:id="59" w:name="_d3tbxdia19eo" w:colFirst="0" w:colLast="0"/>
-      <w:bookmarkEnd w:id="59"/>
       <w:r>
         <w:rPr>
           <w:b w:val="0"/>
         </w:rPr>
-        <w:t>Si hay un error al enviar la solicitud de cotización, el sistema muestra un mensaje de error y solicita al usuario que intente nuevamente.</w:t>
+        <w:t>1. El sistema muestra que faltan campos por completar y vuelve al paso 3 del flujo normal.</w:t>
       </w:r>
     </w:p>
     <w:p>
       <w:pPr>
         <w:pStyle w:val="Ttulo3"/>
-      </w:pPr>
-      <w:bookmarkStart w:id="60" w:name="_emnfog47bgka" w:colFirst="0" w:colLast="0"/>
-      <w:bookmarkEnd w:id="60"/>
-    </w:p>
+        <w:rPr>
+          <w:bCs/>
+        </w:rPr>
+      </w:pPr>
+      <w:r>
+        <w:rPr>
+          <w:bCs/>
+        </w:rPr>
+        <w:t>3.2</w:t>
+      </w:r>
+      <w:r>
+        <w:rPr>
+          <w:bCs/>
+        </w:rPr>
+        <w:tab/>
+        <w:t>Datos inválidos</w:t>
+      </w:r>
+    </w:p>
+    <w:p>
+      <w:pPr>
+        <w:pStyle w:val="Ttulo3"/>
+        <w:rPr>
+          <w:b w:val="0"/>
+        </w:rPr>
+      </w:pPr>
+      <w:r>
+        <w:rPr>
+          <w:b w:val="0"/>
+        </w:rPr>
+        <w:t>1. El sistema muestra un mensaje que el correo es invalido</w:t>
+      </w:r>
+      <w:r>
+        <w:rPr>
+          <w:b w:val="0"/>
+        </w:rPr>
+        <w:t xml:space="preserve"> </w:t>
+      </w:r>
+      <w:r>
+        <w:rPr>
+          <w:rFonts w:ascii="Cambria" w:eastAsia="Cambria" w:hAnsi="Cambria" w:cs="Cambria"/>
+          <w:b w:val="0"/>
+          <w:sz w:val="22"/>
+          <w:szCs w:val="22"/>
+        </w:rPr>
+        <w:t xml:space="preserve">y vuelve al paso </w:t>
+      </w:r>
+      <w:r>
+        <w:rPr>
+          <w:rFonts w:ascii="Cambria" w:eastAsia="Cambria" w:hAnsi="Cambria" w:cs="Cambria"/>
+          <w:b w:val="0"/>
+          <w:sz w:val="22"/>
+          <w:szCs w:val="22"/>
+        </w:rPr>
+        <w:t>3</w:t>
+      </w:r>
+      <w:r>
+        <w:rPr>
+          <w:rFonts w:ascii="Cambria" w:eastAsia="Cambria" w:hAnsi="Cambria" w:cs="Cambria"/>
+          <w:b w:val="0"/>
+          <w:sz w:val="22"/>
+          <w:szCs w:val="22"/>
+        </w:rPr>
+        <w:t xml:space="preserve"> del flujo normal</w:t>
+      </w:r>
+      <w:r>
+        <w:rPr>
+          <w:b w:val="0"/>
+        </w:rPr>
+        <w:t>.</w:t>
+      </w:r>
+    </w:p>
+    <w:p/>
     <w:p>
       <w:pPr>
         <w:pStyle w:val="Ttulo2"/>
         <w:ind w:left="720"/>
       </w:pPr>
-      <w:bookmarkStart w:id="61" w:name="_bqsfxif8it02" w:colFirst="0" w:colLast="0"/>
-      <w:bookmarkEnd w:id="61"/>
+      <w:bookmarkStart w:id="60" w:name="_bqsfxif8it02" w:colFirst="0" w:colLast="0"/>
+      <w:bookmarkEnd w:id="60"/>
       <w:r>
         <w:t>6.5 Precondiciones</w:t>
       </w:r>
@@ -4230,8 +4810,8 @@
         <w:pStyle w:val="Ttulo2"/>
         <w:ind w:left="720"/>
       </w:pPr>
-      <w:bookmarkStart w:id="62" w:name="_6sacbpyy0hdu" w:colFirst="0" w:colLast="0"/>
-      <w:bookmarkEnd w:id="62"/>
+      <w:bookmarkStart w:id="61" w:name="_6sacbpyy0hdu" w:colFirst="0" w:colLast="0"/>
+      <w:bookmarkEnd w:id="61"/>
       <w:r>
         <w:t>6.6 Condición de éxito</w:t>
       </w:r>
@@ -4247,8 +4827,8 @@
         <w:pStyle w:val="Ttulo2"/>
         <w:ind w:left="720"/>
       </w:pPr>
-      <w:bookmarkStart w:id="63" w:name="_dkpf0m9mdai4" w:colFirst="0" w:colLast="0"/>
-      <w:bookmarkEnd w:id="63"/>
+      <w:bookmarkStart w:id="62" w:name="_dkpf0m9mdai4" w:colFirst="0" w:colLast="0"/>
+      <w:bookmarkEnd w:id="62"/>
       <w:r>
         <w:t>6.7 condición de fallo</w:t>
       </w:r>
@@ -4271,7 +4851,6 @@
         <w:rPr>
           <w:noProof/>
         </w:rPr>
-        <w:lastRenderedPageBreak/>
         <w:drawing>
           <wp:inline distT="0" distB="0" distL="0" distR="0" wp14:anchorId="05A0CED9" wp14:editId="1ADED6B9">
             <wp:extent cx="4879975" cy="3195955"/>
@@ -4334,7 +4913,7 @@
 </file>
 
 <file path=word/endnotes.xml><?xml version="1.0" encoding="utf-8"?>
-<w:endnotes xmlns:wpc="http://schemas.microsoft.com/office/word/2010/wordprocessingCanvas" xmlns:cx="http://schemas.microsoft.com/office/drawing/2014/chartex" xmlns:cx1="http://schemas.microsoft.com/office/drawing/2015/9/8/chartex" xmlns:cx2="http://schemas.microsoft.com/office/drawing/2015/10/21/chartex" xmlns:cx3="http://schemas.microsoft.com/office/drawing/2016/5/9/chartex" xmlns:cx4="http://schemas.microsoft.com/office/drawing/2016/5/10/chartex" xmlns:cx5="http://schemas.microsoft.com/office/drawing/2016/5/11/chartex" xmlns:cx6="http://schemas.microsoft.com/office/drawing/2016/5/12/chartex" xmlns:cx7="http://schemas.microsoft.com/office/drawing/2016/5/13/chartex" xmlns:cx8="http://schemas.microsoft.com/office/drawing/2016/5/14/chartex" xmlns:mc="http://schemas.openxmlformats.org/markup-compatibility/2006" xmlns:aink="http://schemas.microsoft.com/office/drawing/2016/ink" xmlns:am3d="http://schemas.microsoft.com/office/drawing/2017/model3d" xmlns:o="urn:schemas-microsoft-com:office:office" xmlns:r="http://schemas.openxmlformats.org/officeDocument/2006/relationships" xmlns:m="http://schemas.openxmlformats.org/officeDocument/2006/math" xmlns:v="urn:schemas-microsoft-com:vml" xmlns:wp14="http://schemas.microsoft.com/office/word/2010/wordprocessingDrawing" xmlns:wp="http://schemas.openxmlformats.org/drawingml/2006/wordprocessingDrawing" xmlns:w10="urn:schemas-microsoft-com:office:word" xmlns:w="http://schemas.openxmlformats.org/wordprocessingml/2006/main" xmlns:w14="http://schemas.microsoft.com/office/word/2010/wordml" xmlns:w15="http://schemas.microsoft.com/office/word/2012/wordml" xmlns:w16cex="http://schemas.microsoft.com/office/word/2018/wordml/cex" xmlns:w16cid="http://schemas.microsoft.com/office/word/2016/wordml/cid" xmlns:w16="http://schemas.microsoft.com/office/word/2018/wordml" xmlns:w16sdtdh="http://schemas.microsoft.com/office/word/2020/wordml/sdtdatahash" xmlns:w16se="http://schemas.microsoft.com/office/word/2015/wordml/symex" xmlns:wpg="http://schemas.microsoft.com/office/word/2010/wordprocessingGroup" xmlns:wpi="http://schemas.microsoft.com/office/word/2010/wordprocessingInk" xmlns:wne="http://schemas.microsoft.com/office/word/2006/wordml" xmlns:wps="http://schemas.microsoft.com/office/word/2010/wordprocessingShape" mc:Ignorable="w14 w15 w16se w16cid w16 w16cex w16sdtdh wp14">
+<w:endnotes xmlns:wpc="http://schemas.microsoft.com/office/word/2010/wordprocessingCanvas" xmlns:cx="http://schemas.microsoft.com/office/drawing/2014/chartex" xmlns:cx1="http://schemas.microsoft.com/office/drawing/2015/9/8/chartex" xmlns:cx2="http://schemas.microsoft.com/office/drawing/2015/10/21/chartex" xmlns:cx3="http://schemas.microsoft.com/office/drawing/2016/5/9/chartex" xmlns:cx4="http://schemas.microsoft.com/office/drawing/2016/5/10/chartex" xmlns:cx5="http://schemas.microsoft.com/office/drawing/2016/5/11/chartex" xmlns:cx6="http://schemas.microsoft.com/office/drawing/2016/5/12/chartex" xmlns:cx7="http://schemas.microsoft.com/office/drawing/2016/5/13/chartex" xmlns:cx8="http://schemas.microsoft.com/office/drawing/2016/5/14/chartex" xmlns:mc="http://schemas.openxmlformats.org/markup-compatibility/2006" xmlns:aink="http://schemas.microsoft.com/office/drawing/2016/ink" xmlns:am3d="http://schemas.microsoft.com/office/drawing/2017/model3d" xmlns:o="urn:schemas-microsoft-com:office:office" xmlns:oel="http://schemas.microsoft.com/office/2019/extlst" xmlns:r="http://schemas.openxmlformats.org/officeDocument/2006/relationships" xmlns:m="http://schemas.openxmlformats.org/officeDocument/2006/math" xmlns:v="urn:schemas-microsoft-com:vml" xmlns:wp14="http://schemas.microsoft.com/office/word/2010/wordprocessingDrawing" xmlns:wp="http://schemas.openxmlformats.org/drawingml/2006/wordprocessingDrawing" xmlns:w10="urn:schemas-microsoft-com:office:word" xmlns:w="http://schemas.openxmlformats.org/wordprocessingml/2006/main" xmlns:w14="http://schemas.microsoft.com/office/word/2010/wordml" xmlns:w15="http://schemas.microsoft.com/office/word/2012/wordml" xmlns:w16cex="http://schemas.microsoft.com/office/word/2018/wordml/cex" xmlns:w16cid="http://schemas.microsoft.com/office/word/2016/wordml/cid" xmlns:w16="http://schemas.microsoft.com/office/word/2018/wordml" xmlns:w16du="http://schemas.microsoft.com/office/word/2023/wordml/word16du" xmlns:w16sdtdh="http://schemas.microsoft.com/office/word/2020/wordml/sdtdatahash" xmlns:w16se="http://schemas.microsoft.com/office/word/2015/wordml/symex" xmlns:wpg="http://schemas.microsoft.com/office/word/2010/wordprocessingGroup" xmlns:wpi="http://schemas.microsoft.com/office/word/2010/wordprocessingInk" xmlns:wne="http://schemas.microsoft.com/office/word/2006/wordml" xmlns:wps="http://schemas.microsoft.com/office/word/2010/wordprocessingShape" mc:Ignorable="w14 w15 w16se w16cid w16 w16cex w16sdtdh w16du wp14">
   <w:endnote w:type="separator" w:id="-1">
     <w:p>
       <w:r>
@@ -4353,7 +4932,7 @@
 </file>
 
 <file path=word/footer1.xml><?xml version="1.0" encoding="utf-8"?>
-<w:ftr xmlns:wpc="http://schemas.microsoft.com/office/word/2010/wordprocessingCanvas" xmlns:cx="http://schemas.microsoft.com/office/drawing/2014/chartex" xmlns:cx1="http://schemas.microsoft.com/office/drawing/2015/9/8/chartex" xmlns:cx2="http://schemas.microsoft.com/office/drawing/2015/10/21/chartex" xmlns:cx3="http://schemas.microsoft.com/office/drawing/2016/5/9/chartex" xmlns:cx4="http://schemas.microsoft.com/office/drawing/2016/5/10/chartex" xmlns:cx5="http://schemas.microsoft.com/office/drawing/2016/5/11/chartex" xmlns:cx6="http://schemas.microsoft.com/office/drawing/2016/5/12/chartex" xmlns:cx7="http://schemas.microsoft.com/office/drawing/2016/5/13/chartex" xmlns:cx8="http://schemas.microsoft.com/office/drawing/2016/5/14/chartex" xmlns:mc="http://schemas.openxmlformats.org/markup-compatibility/2006" xmlns:aink="http://schemas.microsoft.com/office/drawing/2016/ink" xmlns:am3d="http://schemas.microsoft.com/office/drawing/2017/model3d" xmlns:o="urn:schemas-microsoft-com:office:office" xmlns:r="http://schemas.openxmlformats.org/officeDocument/2006/relationships" xmlns:m="http://schemas.openxmlformats.org/officeDocument/2006/math" xmlns:v="urn:schemas-microsoft-com:vml" xmlns:wp14="http://schemas.microsoft.com/office/word/2010/wordprocessingDrawing" xmlns:wp="http://schemas.openxmlformats.org/drawingml/2006/wordprocessingDrawing" xmlns:w10="urn:schemas-microsoft-com:office:word" xmlns:w="http://schemas.openxmlformats.org/wordprocessingml/2006/main" xmlns:w14="http://schemas.microsoft.com/office/word/2010/wordml" xmlns:w15="http://schemas.microsoft.com/office/word/2012/wordml" xmlns:w16cex="http://schemas.microsoft.com/office/word/2018/wordml/cex" xmlns:w16cid="http://schemas.microsoft.com/office/word/2016/wordml/cid" xmlns:w16="http://schemas.microsoft.com/office/word/2018/wordml" xmlns:w16sdtdh="http://schemas.microsoft.com/office/word/2020/wordml/sdtdatahash" xmlns:w16se="http://schemas.microsoft.com/office/word/2015/wordml/symex" xmlns:wpg="http://schemas.microsoft.com/office/word/2010/wordprocessingGroup" xmlns:wpi="http://schemas.microsoft.com/office/word/2010/wordprocessingInk" xmlns:wne="http://schemas.microsoft.com/office/word/2006/wordml" xmlns:wps="http://schemas.microsoft.com/office/word/2010/wordprocessingShape" mc:Ignorable="w14 w15 w16se w16cid w16 w16cex w16sdtdh wp14">
+<w:ftr xmlns:wpc="http://schemas.microsoft.com/office/word/2010/wordprocessingCanvas" xmlns:cx="http://schemas.microsoft.com/office/drawing/2014/chartex" xmlns:cx1="http://schemas.microsoft.com/office/drawing/2015/9/8/chartex" xmlns:cx2="http://schemas.microsoft.com/office/drawing/2015/10/21/chartex" xmlns:cx3="http://schemas.microsoft.com/office/drawing/2016/5/9/chartex" xmlns:cx4="http://schemas.microsoft.com/office/drawing/2016/5/10/chartex" xmlns:cx5="http://schemas.microsoft.com/office/drawing/2016/5/11/chartex" xmlns:cx6="http://schemas.microsoft.com/office/drawing/2016/5/12/chartex" xmlns:cx7="http://schemas.microsoft.com/office/drawing/2016/5/13/chartex" xmlns:cx8="http://schemas.microsoft.com/office/drawing/2016/5/14/chartex" xmlns:mc="http://schemas.openxmlformats.org/markup-compatibility/2006" xmlns:aink="http://schemas.microsoft.com/office/drawing/2016/ink" xmlns:am3d="http://schemas.microsoft.com/office/drawing/2017/model3d" xmlns:o="urn:schemas-microsoft-com:office:office" xmlns:oel="http://schemas.microsoft.com/office/2019/extlst" xmlns:r="http://schemas.openxmlformats.org/officeDocument/2006/relationships" xmlns:m="http://schemas.openxmlformats.org/officeDocument/2006/math" xmlns:v="urn:schemas-microsoft-com:vml" xmlns:wp14="http://schemas.microsoft.com/office/word/2010/wordprocessingDrawing" xmlns:wp="http://schemas.openxmlformats.org/drawingml/2006/wordprocessingDrawing" xmlns:w10="urn:schemas-microsoft-com:office:word" xmlns:w="http://schemas.openxmlformats.org/wordprocessingml/2006/main" xmlns:w14="http://schemas.microsoft.com/office/word/2010/wordml" xmlns:w15="http://schemas.microsoft.com/office/word/2012/wordml" xmlns:w16cex="http://schemas.microsoft.com/office/word/2018/wordml/cex" xmlns:w16cid="http://schemas.microsoft.com/office/word/2016/wordml/cid" xmlns:w16="http://schemas.microsoft.com/office/word/2018/wordml" xmlns:w16du="http://schemas.microsoft.com/office/word/2023/wordml/word16du" xmlns:w16sdtdh="http://schemas.microsoft.com/office/word/2020/wordml/sdtdatahash" xmlns:w16se="http://schemas.microsoft.com/office/word/2015/wordml/symex" xmlns:wpg="http://schemas.microsoft.com/office/word/2010/wordprocessingGroup" xmlns:wpi="http://schemas.microsoft.com/office/word/2010/wordprocessingInk" xmlns:wne="http://schemas.microsoft.com/office/word/2006/wordml" xmlns:wps="http://schemas.microsoft.com/office/word/2010/wordprocessingShape" mc:Ignorable="w14 w15 w16se w16cid w16 w16cex w16sdtdh w16du wp14">
   <w:p>
     <w:pPr>
       <w:ind w:firstLine="720"/>
@@ -4397,7 +4976,7 @@
 </file>
 
 <file path=word/footer2.xml><?xml version="1.0" encoding="utf-8"?>
-<w:ftr xmlns:wpc="http://schemas.microsoft.com/office/word/2010/wordprocessingCanvas" xmlns:cx="http://schemas.microsoft.com/office/drawing/2014/chartex" xmlns:cx1="http://schemas.microsoft.com/office/drawing/2015/9/8/chartex" xmlns:cx2="http://schemas.microsoft.com/office/drawing/2015/10/21/chartex" xmlns:cx3="http://schemas.microsoft.com/office/drawing/2016/5/9/chartex" xmlns:cx4="http://schemas.microsoft.com/office/drawing/2016/5/10/chartex" xmlns:cx5="http://schemas.microsoft.com/office/drawing/2016/5/11/chartex" xmlns:cx6="http://schemas.microsoft.com/office/drawing/2016/5/12/chartex" xmlns:cx7="http://schemas.microsoft.com/office/drawing/2016/5/13/chartex" xmlns:cx8="http://schemas.microsoft.com/office/drawing/2016/5/14/chartex" xmlns:mc="http://schemas.openxmlformats.org/markup-compatibility/2006" xmlns:aink="http://schemas.microsoft.com/office/drawing/2016/ink" xmlns:am3d="http://schemas.microsoft.com/office/drawing/2017/model3d" xmlns:o="urn:schemas-microsoft-com:office:office" xmlns:r="http://schemas.openxmlformats.org/officeDocument/2006/relationships" xmlns:m="http://schemas.openxmlformats.org/officeDocument/2006/math" xmlns:v="urn:schemas-microsoft-com:vml" xmlns:wp14="http://schemas.microsoft.com/office/word/2010/wordprocessingDrawing" xmlns:wp="http://schemas.openxmlformats.org/drawingml/2006/wordprocessingDrawing" xmlns:w10="urn:schemas-microsoft-com:office:word" xmlns:w="http://schemas.openxmlformats.org/wordprocessingml/2006/main" xmlns:w14="http://schemas.microsoft.com/office/word/2010/wordml" xmlns:w15="http://schemas.microsoft.com/office/word/2012/wordml" xmlns:w16cex="http://schemas.microsoft.com/office/word/2018/wordml/cex" xmlns:w16cid="http://schemas.microsoft.com/office/word/2016/wordml/cid" xmlns:w16="http://schemas.microsoft.com/office/word/2018/wordml" xmlns:w16sdtdh="http://schemas.microsoft.com/office/word/2020/wordml/sdtdatahash" xmlns:w16se="http://schemas.microsoft.com/office/word/2015/wordml/symex" xmlns:wpg="http://schemas.microsoft.com/office/word/2010/wordprocessingGroup" xmlns:wpi="http://schemas.microsoft.com/office/word/2010/wordprocessingInk" xmlns:wne="http://schemas.microsoft.com/office/word/2006/wordml" xmlns:wps="http://schemas.microsoft.com/office/word/2010/wordprocessingShape" mc:Ignorable="w14 w15 w16se w16cid w16 w16cex w16sdtdh wp14">
+<w:ftr xmlns:wpc="http://schemas.microsoft.com/office/word/2010/wordprocessingCanvas" xmlns:cx="http://schemas.microsoft.com/office/drawing/2014/chartex" xmlns:cx1="http://schemas.microsoft.com/office/drawing/2015/9/8/chartex" xmlns:cx2="http://schemas.microsoft.com/office/drawing/2015/10/21/chartex" xmlns:cx3="http://schemas.microsoft.com/office/drawing/2016/5/9/chartex" xmlns:cx4="http://schemas.microsoft.com/office/drawing/2016/5/10/chartex" xmlns:cx5="http://schemas.microsoft.com/office/drawing/2016/5/11/chartex" xmlns:cx6="http://schemas.microsoft.com/office/drawing/2016/5/12/chartex" xmlns:cx7="http://schemas.microsoft.com/office/drawing/2016/5/13/chartex" xmlns:cx8="http://schemas.microsoft.com/office/drawing/2016/5/14/chartex" xmlns:mc="http://schemas.openxmlformats.org/markup-compatibility/2006" xmlns:aink="http://schemas.microsoft.com/office/drawing/2016/ink" xmlns:am3d="http://schemas.microsoft.com/office/drawing/2017/model3d" xmlns:o="urn:schemas-microsoft-com:office:office" xmlns:oel="http://schemas.microsoft.com/office/2019/extlst" xmlns:r="http://schemas.openxmlformats.org/officeDocument/2006/relationships" xmlns:m="http://schemas.openxmlformats.org/officeDocument/2006/math" xmlns:v="urn:schemas-microsoft-com:vml" xmlns:wp14="http://schemas.microsoft.com/office/word/2010/wordprocessingDrawing" xmlns:wp="http://schemas.openxmlformats.org/drawingml/2006/wordprocessingDrawing" xmlns:w10="urn:schemas-microsoft-com:office:word" xmlns:w="http://schemas.openxmlformats.org/wordprocessingml/2006/main" xmlns:w14="http://schemas.microsoft.com/office/word/2010/wordml" xmlns:w15="http://schemas.microsoft.com/office/word/2012/wordml" xmlns:w16cex="http://schemas.microsoft.com/office/word/2018/wordml/cex" xmlns:w16cid="http://schemas.microsoft.com/office/word/2016/wordml/cid" xmlns:w16="http://schemas.microsoft.com/office/word/2018/wordml" xmlns:w16du="http://schemas.microsoft.com/office/word/2023/wordml/word16du" xmlns:w16sdtdh="http://schemas.microsoft.com/office/word/2020/wordml/sdtdatahash" xmlns:w16se="http://schemas.microsoft.com/office/word/2015/wordml/symex" xmlns:wpg="http://schemas.microsoft.com/office/word/2010/wordprocessingGroup" xmlns:wpi="http://schemas.microsoft.com/office/word/2010/wordprocessingInk" xmlns:wne="http://schemas.microsoft.com/office/word/2006/wordml" xmlns:wps="http://schemas.microsoft.com/office/word/2010/wordprocessingShape" mc:Ignorable="w14 w15 w16se w16cid w16 w16cex w16sdtdh w16du wp14">
   <w:p>
     <w:pPr>
       <w:jc w:val="right"/>
@@ -4419,7 +4998,7 @@
 </file>
 
 <file path=word/footnotes.xml><?xml version="1.0" encoding="utf-8"?>
-<w:footnotes xmlns:wpc="http://schemas.microsoft.com/office/word/2010/wordprocessingCanvas" xmlns:cx="http://schemas.microsoft.com/office/drawing/2014/chartex" xmlns:cx1="http://schemas.microsoft.com/office/drawing/2015/9/8/chartex" xmlns:cx2="http://schemas.microsoft.com/office/drawing/2015/10/21/chartex" xmlns:cx3="http://schemas.microsoft.com/office/drawing/2016/5/9/chartex" xmlns:cx4="http://schemas.microsoft.com/office/drawing/2016/5/10/chartex" xmlns:cx5="http://schemas.microsoft.com/office/drawing/2016/5/11/chartex" xmlns:cx6="http://schemas.microsoft.com/office/drawing/2016/5/12/chartex" xmlns:cx7="http://schemas.microsoft.com/office/drawing/2016/5/13/chartex" xmlns:cx8="http://schemas.microsoft.com/office/drawing/2016/5/14/chartex" xmlns:mc="http://schemas.openxmlformats.org/markup-compatibility/2006" xmlns:aink="http://schemas.microsoft.com/office/drawing/2016/ink" xmlns:am3d="http://schemas.microsoft.com/office/drawing/2017/model3d" xmlns:o="urn:schemas-microsoft-com:office:office" xmlns:r="http://schemas.openxmlformats.org/officeDocument/2006/relationships" xmlns:m="http://schemas.openxmlformats.org/officeDocument/2006/math" xmlns:v="urn:schemas-microsoft-com:vml" xmlns:wp14="http://schemas.microsoft.com/office/word/2010/wordprocessingDrawing" xmlns:wp="http://schemas.openxmlformats.org/drawingml/2006/wordprocessingDrawing" xmlns:w10="urn:schemas-microsoft-com:office:word" xmlns:w="http://schemas.openxmlformats.org/wordprocessingml/2006/main" xmlns:w14="http://schemas.microsoft.com/office/word/2010/wordml" xmlns:w15="http://schemas.microsoft.com/office/word/2012/wordml" xmlns:w16cex="http://schemas.microsoft.com/office/word/2018/wordml/cex" xmlns:w16cid="http://schemas.microsoft.com/office/word/2016/wordml/cid" xmlns:w16="http://schemas.microsoft.com/office/word/2018/wordml" xmlns:w16sdtdh="http://schemas.microsoft.com/office/word/2020/wordml/sdtdatahash" xmlns:w16se="http://schemas.microsoft.com/office/word/2015/wordml/symex" xmlns:wpg="http://schemas.microsoft.com/office/word/2010/wordprocessingGroup" xmlns:wpi="http://schemas.microsoft.com/office/word/2010/wordprocessingInk" xmlns:wne="http://schemas.microsoft.com/office/word/2006/wordml" xmlns:wps="http://schemas.microsoft.com/office/word/2010/wordprocessingShape" mc:Ignorable="w14 w15 w16se w16cid w16 w16cex w16sdtdh wp14">
+<w:footnotes xmlns:wpc="http://schemas.microsoft.com/office/word/2010/wordprocessingCanvas" xmlns:cx="http://schemas.microsoft.com/office/drawing/2014/chartex" xmlns:cx1="http://schemas.microsoft.com/office/drawing/2015/9/8/chartex" xmlns:cx2="http://schemas.microsoft.com/office/drawing/2015/10/21/chartex" xmlns:cx3="http://schemas.microsoft.com/office/drawing/2016/5/9/chartex" xmlns:cx4="http://schemas.microsoft.com/office/drawing/2016/5/10/chartex" xmlns:cx5="http://schemas.microsoft.com/office/drawing/2016/5/11/chartex" xmlns:cx6="http://schemas.microsoft.com/office/drawing/2016/5/12/chartex" xmlns:cx7="http://schemas.microsoft.com/office/drawing/2016/5/13/chartex" xmlns:cx8="http://schemas.microsoft.com/office/drawing/2016/5/14/chartex" xmlns:mc="http://schemas.openxmlformats.org/markup-compatibility/2006" xmlns:aink="http://schemas.microsoft.com/office/drawing/2016/ink" xmlns:am3d="http://schemas.microsoft.com/office/drawing/2017/model3d" xmlns:o="urn:schemas-microsoft-com:office:office" xmlns:oel="http://schemas.microsoft.com/office/2019/extlst" xmlns:r="http://schemas.openxmlformats.org/officeDocument/2006/relationships" xmlns:m="http://schemas.openxmlformats.org/officeDocument/2006/math" xmlns:v="urn:schemas-microsoft-com:vml" xmlns:wp14="http://schemas.microsoft.com/office/word/2010/wordprocessingDrawing" xmlns:wp="http://schemas.openxmlformats.org/drawingml/2006/wordprocessingDrawing" xmlns:w10="urn:schemas-microsoft-com:office:word" xmlns:w="http://schemas.openxmlformats.org/wordprocessingml/2006/main" xmlns:w14="http://schemas.microsoft.com/office/word/2010/wordml" xmlns:w15="http://schemas.microsoft.com/office/word/2012/wordml" xmlns:w16cex="http://schemas.microsoft.com/office/word/2018/wordml/cex" xmlns:w16cid="http://schemas.microsoft.com/office/word/2016/wordml/cid" xmlns:w16="http://schemas.microsoft.com/office/word/2018/wordml" xmlns:w16du="http://schemas.microsoft.com/office/word/2023/wordml/word16du" xmlns:w16sdtdh="http://schemas.microsoft.com/office/word/2020/wordml/sdtdatahash" xmlns:w16se="http://schemas.microsoft.com/office/word/2015/wordml/symex" xmlns:wpg="http://schemas.microsoft.com/office/word/2010/wordprocessingGroup" xmlns:wpi="http://schemas.microsoft.com/office/word/2010/wordprocessingInk" xmlns:wne="http://schemas.microsoft.com/office/word/2006/wordml" xmlns:wps="http://schemas.microsoft.com/office/word/2010/wordprocessingShape" mc:Ignorable="w14 w15 w16se w16cid w16 w16cex w16sdtdh w16du wp14">
   <w:footnote w:type="separator" w:id="-1">
     <w:p>
       <w:r>
@@ -4438,7 +5017,7 @@
 </file>
 
 <file path=word/header1.xml><?xml version="1.0" encoding="utf-8"?>
-<w:hdr xmlns:wpc="http://schemas.microsoft.com/office/word/2010/wordprocessingCanvas" xmlns:cx="http://schemas.microsoft.com/office/drawing/2014/chartex" xmlns:cx1="http://schemas.microsoft.com/office/drawing/2015/9/8/chartex" xmlns:cx2="http://schemas.microsoft.com/office/drawing/2015/10/21/chartex" xmlns:cx3="http://schemas.microsoft.com/office/drawing/2016/5/9/chartex" xmlns:cx4="http://schemas.microsoft.com/office/drawing/2016/5/10/chartex" xmlns:cx5="http://schemas.microsoft.com/office/drawing/2016/5/11/chartex" xmlns:cx6="http://schemas.microsoft.com/office/drawing/2016/5/12/chartex" xmlns:cx7="http://schemas.microsoft.com/office/drawing/2016/5/13/chartex" xmlns:cx8="http://schemas.microsoft.com/office/drawing/2016/5/14/chartex" xmlns:mc="http://schemas.openxmlformats.org/markup-compatibility/2006" xmlns:aink="http://schemas.microsoft.com/office/drawing/2016/ink" xmlns:am3d="http://schemas.microsoft.com/office/drawing/2017/model3d" xmlns:o="urn:schemas-microsoft-com:office:office" xmlns:r="http://schemas.openxmlformats.org/officeDocument/2006/relationships" xmlns:m="http://schemas.openxmlformats.org/officeDocument/2006/math" xmlns:v="urn:schemas-microsoft-com:vml" xmlns:wp14="http://schemas.microsoft.com/office/word/2010/wordprocessingDrawing" xmlns:wp="http://schemas.openxmlformats.org/drawingml/2006/wordprocessingDrawing" xmlns:w10="urn:schemas-microsoft-com:office:word" xmlns:w="http://schemas.openxmlformats.org/wordprocessingml/2006/main" xmlns:w14="http://schemas.microsoft.com/office/word/2010/wordml" xmlns:w15="http://schemas.microsoft.com/office/word/2012/wordml" xmlns:w16cex="http://schemas.microsoft.com/office/word/2018/wordml/cex" xmlns:w16cid="http://schemas.microsoft.com/office/word/2016/wordml/cid" xmlns:w16="http://schemas.microsoft.com/office/word/2018/wordml" xmlns:w16sdtdh="http://schemas.microsoft.com/office/word/2020/wordml/sdtdatahash" xmlns:w16se="http://schemas.microsoft.com/office/word/2015/wordml/symex" xmlns:wpg="http://schemas.microsoft.com/office/word/2010/wordprocessingGroup" xmlns:wpi="http://schemas.microsoft.com/office/word/2010/wordprocessingInk" xmlns:wne="http://schemas.microsoft.com/office/word/2006/wordml" xmlns:wps="http://schemas.microsoft.com/office/word/2010/wordprocessingShape" mc:Ignorable="w14 w15 w16se w16cid w16 w16cex w16sdtdh wp14">
+<w:hdr xmlns:wpc="http://schemas.microsoft.com/office/word/2010/wordprocessingCanvas" xmlns:cx="http://schemas.microsoft.com/office/drawing/2014/chartex" xmlns:cx1="http://schemas.microsoft.com/office/drawing/2015/9/8/chartex" xmlns:cx2="http://schemas.microsoft.com/office/drawing/2015/10/21/chartex" xmlns:cx3="http://schemas.microsoft.com/office/drawing/2016/5/9/chartex" xmlns:cx4="http://schemas.microsoft.com/office/drawing/2016/5/10/chartex" xmlns:cx5="http://schemas.microsoft.com/office/drawing/2016/5/11/chartex" xmlns:cx6="http://schemas.microsoft.com/office/drawing/2016/5/12/chartex" xmlns:cx7="http://schemas.microsoft.com/office/drawing/2016/5/13/chartex" xmlns:cx8="http://schemas.microsoft.com/office/drawing/2016/5/14/chartex" xmlns:mc="http://schemas.openxmlformats.org/markup-compatibility/2006" xmlns:aink="http://schemas.microsoft.com/office/drawing/2016/ink" xmlns:am3d="http://schemas.microsoft.com/office/drawing/2017/model3d" xmlns:o="urn:schemas-microsoft-com:office:office" xmlns:oel="http://schemas.microsoft.com/office/2019/extlst" xmlns:r="http://schemas.openxmlformats.org/officeDocument/2006/relationships" xmlns:m="http://schemas.openxmlformats.org/officeDocument/2006/math" xmlns:v="urn:schemas-microsoft-com:vml" xmlns:wp14="http://schemas.microsoft.com/office/word/2010/wordprocessingDrawing" xmlns:wp="http://schemas.openxmlformats.org/drawingml/2006/wordprocessingDrawing" xmlns:w10="urn:schemas-microsoft-com:office:word" xmlns:w="http://schemas.openxmlformats.org/wordprocessingml/2006/main" xmlns:w14="http://schemas.microsoft.com/office/word/2010/wordml" xmlns:w15="http://schemas.microsoft.com/office/word/2012/wordml" xmlns:w16cex="http://schemas.microsoft.com/office/word/2018/wordml/cex" xmlns:w16cid="http://schemas.microsoft.com/office/word/2016/wordml/cid" xmlns:w16="http://schemas.microsoft.com/office/word/2018/wordml" xmlns:w16du="http://schemas.microsoft.com/office/word/2023/wordml/word16du" xmlns:w16sdtdh="http://schemas.microsoft.com/office/word/2020/wordml/sdtdatahash" xmlns:w16se="http://schemas.microsoft.com/office/word/2015/wordml/symex" xmlns:wpg="http://schemas.microsoft.com/office/word/2010/wordprocessingGroup" xmlns:wpi="http://schemas.microsoft.com/office/word/2010/wordprocessingInk" xmlns:wne="http://schemas.microsoft.com/office/word/2006/wordml" xmlns:wps="http://schemas.microsoft.com/office/word/2010/wordprocessingShape" mc:Ignorable="w14 w15 w16se w16cid w16 w16cex w16sdtdh w16du wp14">
   <w:p>
     <w:pPr>
       <w:pBdr>
@@ -4461,7 +5040,7 @@
 </file>
 
 <file path=word/numbering.xml><?xml version="1.0" encoding="utf-8"?>
-<w:numbering xmlns:wpc="http://schemas.microsoft.com/office/word/2010/wordprocessingCanvas" xmlns:cx="http://schemas.microsoft.com/office/drawing/2014/chartex" xmlns:cx1="http://schemas.microsoft.com/office/drawing/2015/9/8/chartex" xmlns:cx2="http://schemas.microsoft.com/office/drawing/2015/10/21/chartex" xmlns:cx3="http://schemas.microsoft.com/office/drawing/2016/5/9/chartex" xmlns:cx4="http://schemas.microsoft.com/office/drawing/2016/5/10/chartex" xmlns:cx5="http://schemas.microsoft.com/office/drawing/2016/5/11/chartex" xmlns:cx6="http://schemas.microsoft.com/office/drawing/2016/5/12/chartex" xmlns:cx7="http://schemas.microsoft.com/office/drawing/2016/5/13/chartex" xmlns:cx8="http://schemas.microsoft.com/office/drawing/2016/5/14/chartex" xmlns:mc="http://schemas.openxmlformats.org/markup-compatibility/2006" xmlns:aink="http://schemas.microsoft.com/office/drawing/2016/ink" xmlns:am3d="http://schemas.microsoft.com/office/drawing/2017/model3d" xmlns:o="urn:schemas-microsoft-com:office:office" xmlns:r="http://schemas.openxmlformats.org/officeDocument/2006/relationships" xmlns:m="http://schemas.openxmlformats.org/officeDocument/2006/math" xmlns:v="urn:schemas-microsoft-com:vml" xmlns:wp14="http://schemas.microsoft.com/office/word/2010/wordprocessingDrawing" xmlns:wp="http://schemas.openxmlformats.org/drawingml/2006/wordprocessingDrawing" xmlns:w10="urn:schemas-microsoft-com:office:word" xmlns:w="http://schemas.openxmlformats.org/wordprocessingml/2006/main" xmlns:w14="http://schemas.microsoft.com/office/word/2010/wordml" xmlns:w15="http://schemas.microsoft.com/office/word/2012/wordml" xmlns:w16cex="http://schemas.microsoft.com/office/word/2018/wordml/cex" xmlns:w16cid="http://schemas.microsoft.com/office/word/2016/wordml/cid" xmlns:w16="http://schemas.microsoft.com/office/word/2018/wordml" xmlns:w16sdtdh="http://schemas.microsoft.com/office/word/2020/wordml/sdtdatahash" xmlns:w16se="http://schemas.microsoft.com/office/word/2015/wordml/symex" xmlns:wpg="http://schemas.microsoft.com/office/word/2010/wordprocessingGroup" xmlns:wpi="http://schemas.microsoft.com/office/word/2010/wordprocessingInk" xmlns:wne="http://schemas.microsoft.com/office/word/2006/wordml" xmlns:wps="http://schemas.microsoft.com/office/word/2010/wordprocessingShape" mc:Ignorable="w14 w15 w16se w16cid w16 w16cex w16sdtdh wp14">
+<w:numbering xmlns:wpc="http://schemas.microsoft.com/office/word/2010/wordprocessingCanvas" xmlns:cx="http://schemas.microsoft.com/office/drawing/2014/chartex" xmlns:cx1="http://schemas.microsoft.com/office/drawing/2015/9/8/chartex" xmlns:cx2="http://schemas.microsoft.com/office/drawing/2015/10/21/chartex" xmlns:cx3="http://schemas.microsoft.com/office/drawing/2016/5/9/chartex" xmlns:cx4="http://schemas.microsoft.com/office/drawing/2016/5/10/chartex" xmlns:cx5="http://schemas.microsoft.com/office/drawing/2016/5/11/chartex" xmlns:cx6="http://schemas.microsoft.com/office/drawing/2016/5/12/chartex" xmlns:cx7="http://schemas.microsoft.com/office/drawing/2016/5/13/chartex" xmlns:cx8="http://schemas.microsoft.com/office/drawing/2016/5/14/chartex" xmlns:mc="http://schemas.openxmlformats.org/markup-compatibility/2006" xmlns:aink="http://schemas.microsoft.com/office/drawing/2016/ink" xmlns:am3d="http://schemas.microsoft.com/office/drawing/2017/model3d" xmlns:o="urn:schemas-microsoft-com:office:office" xmlns:oel="http://schemas.microsoft.com/office/2019/extlst" xmlns:r="http://schemas.openxmlformats.org/officeDocument/2006/relationships" xmlns:m="http://schemas.openxmlformats.org/officeDocument/2006/math" xmlns:v="urn:schemas-microsoft-com:vml" xmlns:wp14="http://schemas.microsoft.com/office/word/2010/wordprocessingDrawing" xmlns:wp="http://schemas.openxmlformats.org/drawingml/2006/wordprocessingDrawing" xmlns:w10="urn:schemas-microsoft-com:office:word" xmlns:w="http://schemas.openxmlformats.org/wordprocessingml/2006/main" xmlns:w14="http://schemas.microsoft.com/office/word/2010/wordml" xmlns:w15="http://schemas.microsoft.com/office/word/2012/wordml" xmlns:w16cex="http://schemas.microsoft.com/office/word/2018/wordml/cex" xmlns:w16cid="http://schemas.microsoft.com/office/word/2016/wordml/cid" xmlns:w16="http://schemas.microsoft.com/office/word/2018/wordml" xmlns:w16du="http://schemas.microsoft.com/office/word/2023/wordml/word16du" xmlns:w16sdtdh="http://schemas.microsoft.com/office/word/2020/wordml/sdtdatahash" xmlns:w16se="http://schemas.microsoft.com/office/word/2015/wordml/symex" xmlns:wpg="http://schemas.microsoft.com/office/word/2010/wordprocessingGroup" xmlns:wpi="http://schemas.microsoft.com/office/word/2010/wordprocessingInk" xmlns:wne="http://schemas.microsoft.com/office/word/2006/wordml" xmlns:wps="http://schemas.microsoft.com/office/word/2010/wordprocessingShape" mc:Ignorable="w14 w15 w16se w16cid w16 w16cex w16sdtdh w16du wp14">
   <w:abstractNum w:abstractNumId="0" w15:restartNumberingAfterBreak="0">
     <w:nsid w:val="0D412659"/>
     <w:multiLevelType w:val="multilevel"/>
@@ -5037,6 +5616,92 @@
     </w:lvl>
   </w:abstractNum>
   <w:abstractNum w:abstractNumId="5" w15:restartNumberingAfterBreak="0">
+    <w:nsid w:val="627627AD"/>
+    <w:multiLevelType w:val="hybridMultilevel"/>
+    <w:tmpl w:val="8DC405D8"/>
+    <w:lvl w:ilvl="0" w:tplc="300A000F">
+      <w:start w:val="1"/>
+      <w:numFmt w:val="decimal"/>
+      <w:lvlText w:val="%1."/>
+      <w:lvlJc w:val="left"/>
+      <w:pPr>
+        <w:ind w:left="720" w:hanging="360"/>
+      </w:pPr>
+    </w:lvl>
+    <w:lvl w:ilvl="1" w:tplc="300A0019" w:tentative="1">
+      <w:start w:val="1"/>
+      <w:numFmt w:val="lowerLetter"/>
+      <w:lvlText w:val="%2."/>
+      <w:lvlJc w:val="left"/>
+      <w:pPr>
+        <w:ind w:left="1440" w:hanging="360"/>
+      </w:pPr>
+    </w:lvl>
+    <w:lvl w:ilvl="2" w:tplc="300A001B" w:tentative="1">
+      <w:start w:val="1"/>
+      <w:numFmt w:val="lowerRoman"/>
+      <w:lvlText w:val="%3."/>
+      <w:lvlJc w:val="right"/>
+      <w:pPr>
+        <w:ind w:left="2160" w:hanging="180"/>
+      </w:pPr>
+    </w:lvl>
+    <w:lvl w:ilvl="3" w:tplc="300A000F" w:tentative="1">
+      <w:start w:val="1"/>
+      <w:numFmt w:val="decimal"/>
+      <w:lvlText w:val="%4."/>
+      <w:lvlJc w:val="left"/>
+      <w:pPr>
+        <w:ind w:left="2880" w:hanging="360"/>
+      </w:pPr>
+    </w:lvl>
+    <w:lvl w:ilvl="4" w:tplc="300A0019" w:tentative="1">
+      <w:start w:val="1"/>
+      <w:numFmt w:val="lowerLetter"/>
+      <w:lvlText w:val="%5."/>
+      <w:lvlJc w:val="left"/>
+      <w:pPr>
+        <w:ind w:left="3600" w:hanging="360"/>
+      </w:pPr>
+    </w:lvl>
+    <w:lvl w:ilvl="5" w:tplc="300A001B" w:tentative="1">
+      <w:start w:val="1"/>
+      <w:numFmt w:val="lowerRoman"/>
+      <w:lvlText w:val="%6."/>
+      <w:lvlJc w:val="right"/>
+      <w:pPr>
+        <w:ind w:left="4320" w:hanging="180"/>
+      </w:pPr>
+    </w:lvl>
+    <w:lvl w:ilvl="6" w:tplc="300A000F" w:tentative="1">
+      <w:start w:val="1"/>
+      <w:numFmt w:val="decimal"/>
+      <w:lvlText w:val="%7."/>
+      <w:lvlJc w:val="left"/>
+      <w:pPr>
+        <w:ind w:left="5040" w:hanging="360"/>
+      </w:pPr>
+    </w:lvl>
+    <w:lvl w:ilvl="7" w:tplc="300A0019" w:tentative="1">
+      <w:start w:val="1"/>
+      <w:numFmt w:val="lowerLetter"/>
+      <w:lvlText w:val="%8."/>
+      <w:lvlJc w:val="left"/>
+      <w:pPr>
+        <w:ind w:left="5760" w:hanging="360"/>
+      </w:pPr>
+    </w:lvl>
+    <w:lvl w:ilvl="8" w:tplc="300A001B" w:tentative="1">
+      <w:start w:val="1"/>
+      <w:numFmt w:val="lowerRoman"/>
+      <w:lvlText w:val="%9."/>
+      <w:lvlJc w:val="right"/>
+      <w:pPr>
+        <w:ind w:left="6480" w:hanging="180"/>
+      </w:pPr>
+    </w:lvl>
+  </w:abstractNum>
+  <w:abstractNum w:abstractNumId="6" w15:restartNumberingAfterBreak="0">
     <w:nsid w:val="63741F9E"/>
     <w:multiLevelType w:val="multilevel"/>
     <w:tmpl w:val="5ADC2872"/>
@@ -5149,7 +5814,7 @@
       </w:rPr>
     </w:lvl>
   </w:abstractNum>
-  <w:abstractNum w:abstractNumId="6" w15:restartNumberingAfterBreak="0">
+  <w:abstractNum w:abstractNumId="7" w15:restartNumberingAfterBreak="0">
     <w:nsid w:val="767C40B0"/>
     <w:multiLevelType w:val="multilevel"/>
     <w:tmpl w:val="75C8E5FE"/>
@@ -5271,7 +5936,7 @@
       </w:rPr>
     </w:lvl>
   </w:abstractNum>
-  <w:abstractNum w:abstractNumId="7" w15:restartNumberingAfterBreak="0">
+  <w:abstractNum w:abstractNumId="8" w15:restartNumberingAfterBreak="0">
     <w:nsid w:val="7A6120BE"/>
     <w:multiLevelType w:val="multilevel"/>
     <w:tmpl w:val="85126750"/>
@@ -5384,7 +6049,7 @@
       </w:rPr>
     </w:lvl>
   </w:abstractNum>
-  <w:abstractNum w:abstractNumId="8" w15:restartNumberingAfterBreak="0">
+  <w:abstractNum w:abstractNumId="9" w15:restartNumberingAfterBreak="0">
     <w:nsid w:val="7D23729A"/>
     <w:multiLevelType w:val="multilevel"/>
     <w:tmpl w:val="7CDA3B38"/>
@@ -5497,38 +6162,41 @@
       </w:rPr>
     </w:lvl>
   </w:abstractNum>
-  <w:num w:numId="1">
+  <w:num w:numId="1" w16cid:durableId="615330538">
     <w:abstractNumId w:val="4"/>
   </w:num>
-  <w:num w:numId="2">
-    <w:abstractNumId w:val="5"/>
+  <w:num w:numId="2" w16cid:durableId="1264338197">
+    <w:abstractNumId w:val="6"/>
   </w:num>
-  <w:num w:numId="3">
+  <w:num w:numId="3" w16cid:durableId="421027657">
     <w:abstractNumId w:val="0"/>
   </w:num>
-  <w:num w:numId="4">
+  <w:num w:numId="4" w16cid:durableId="1234582955">
+    <w:abstractNumId w:val="8"/>
+  </w:num>
+  <w:num w:numId="5" w16cid:durableId="17895821">
+    <w:abstractNumId w:val="9"/>
+  </w:num>
+  <w:num w:numId="6" w16cid:durableId="45109181">
+    <w:abstractNumId w:val="1"/>
+  </w:num>
+  <w:num w:numId="7" w16cid:durableId="179124244">
+    <w:abstractNumId w:val="3"/>
+  </w:num>
+  <w:num w:numId="8" w16cid:durableId="10953883">
+    <w:abstractNumId w:val="2"/>
+  </w:num>
+  <w:num w:numId="9" w16cid:durableId="1194462939">
     <w:abstractNumId w:val="7"/>
   </w:num>
-  <w:num w:numId="5">
-    <w:abstractNumId w:val="8"/>
-  </w:num>
-  <w:num w:numId="6">
-    <w:abstractNumId w:val="1"/>
-  </w:num>
-  <w:num w:numId="7">
-    <w:abstractNumId w:val="3"/>
-  </w:num>
-  <w:num w:numId="8">
-    <w:abstractNumId w:val="2"/>
-  </w:num>
-  <w:num w:numId="9">
-    <w:abstractNumId w:val="6"/>
+  <w:num w:numId="10" w16cid:durableId="633022525">
+    <w:abstractNumId w:val="5"/>
   </w:num>
 </w:numbering>
 </file>
 
 <file path=word/styles.xml><?xml version="1.0" encoding="utf-8"?>
-<w:styles xmlns:mc="http://schemas.openxmlformats.org/markup-compatibility/2006" xmlns:r="http://schemas.openxmlformats.org/officeDocument/2006/relationships" xmlns:w="http://schemas.openxmlformats.org/wordprocessingml/2006/main" xmlns:w14="http://schemas.microsoft.com/office/word/2010/wordml" xmlns:w15="http://schemas.microsoft.com/office/word/2012/wordml" xmlns:w16cex="http://schemas.microsoft.com/office/word/2018/wordml/cex" xmlns:w16cid="http://schemas.microsoft.com/office/word/2016/wordml/cid" xmlns:w16="http://schemas.microsoft.com/office/word/2018/wordml" xmlns:w16sdtdh="http://schemas.microsoft.com/office/word/2020/wordml/sdtdatahash" xmlns:w16se="http://schemas.microsoft.com/office/word/2015/wordml/symex" mc:Ignorable="w14 w15 w16se w16cid w16 w16cex w16sdtdh">
+<w:styles xmlns:mc="http://schemas.openxmlformats.org/markup-compatibility/2006" xmlns:r="http://schemas.openxmlformats.org/officeDocument/2006/relationships" xmlns:w="http://schemas.openxmlformats.org/wordprocessingml/2006/main" xmlns:w14="http://schemas.microsoft.com/office/word/2010/wordml" xmlns:w15="http://schemas.microsoft.com/office/word/2012/wordml" xmlns:w16cex="http://schemas.microsoft.com/office/word/2018/wordml/cex" xmlns:w16cid="http://schemas.microsoft.com/office/word/2016/wordml/cid" xmlns:w16="http://schemas.microsoft.com/office/word/2018/wordml" xmlns:w16du="http://schemas.microsoft.com/office/word/2023/wordml/word16du" xmlns:w16sdtdh="http://schemas.microsoft.com/office/word/2020/wordml/sdtdatahash" xmlns:w16se="http://schemas.microsoft.com/office/word/2015/wordml/symex" mc:Ignorable="w14 w15 w16se w16cid w16 w16cex w16sdtdh w16du">
   <w:docDefaults>
     <w:rPrDefault>
       <w:rPr>
@@ -6135,6 +6803,17 @@
       <w:szCs w:val="18"/>
     </w:rPr>
   </w:style>
+  <w:style w:type="paragraph" w:styleId="Prrafodelista">
+    <w:name w:val="List Paragraph"/>
+    <w:basedOn w:val="Normal"/>
+    <w:uiPriority w:val="34"/>
+    <w:qFormat/>
+    <w:rsid w:val="005E6915"/>
+    <w:pPr>
+      <w:ind w:left="720"/>
+      <w:contextualSpacing/>
+    </w:pPr>
+  </w:style>
 </w:styles>
 </file>
 

</xml_diff>